<commit_message>
Added 20mm x 20mm QR labels.
</commit_message>
<xml_diff>
--- a/QR_codes/qr_code_generator/QR_labels/QR_labels.docx
+++ b/QR_codes/qr_code_generator/QR_labels/QR_labels.docx
@@ -185,6 +185,26 @@
           <w:tcPr>
             <w:tcW w:w="3024" w:type="dxa"/>
           </w:tcPr>
+          <w:p>
+            <w:pPr>
+              <w:rPr>
+                <w:noProof/>
+              </w:rPr>
+            </w:pPr>
+          </w:p>
+          <w:p>
+            <w:pPr>
+              <w:rPr>
+                <w:noProof/>
+              </w:rPr>
+            </w:pPr>
+            <w:r>
+              <w:rPr>
+                <w:noProof/>
+              </w:rPr>
+              <w:t>Ver_3_53_chars.png</w:t>
+            </w:r>
+          </w:p>
           <w:p>
             <w:pPr>
               <w:rPr>
@@ -292,253 +312,15 @@
                 <w:noProof/>
               </w:rPr>
             </w:pPr>
-          </w:p>
-        </w:tc>
-      </w:tr>
-      <w:tr>
-        <w:trPr>
-          <w:cantSplit/>
-          <w:trHeight w:val="144"/>
-        </w:trPr>
-        <w:tc>
-          <w:tcPr>
-            <w:tcW w:w="3024" w:type="dxa"/>
-          </w:tcPr>
-          <w:p>
-            <w:pPr>
-              <w:rPr>
-                <w:noProof/>
-              </w:rPr>
-            </w:pPr>
-          </w:p>
-        </w:tc>
-        <w:tc>
-          <w:tcPr>
-            <w:tcW w:w="236" w:type="dxa"/>
-          </w:tcPr>
-          <w:p/>
-        </w:tc>
-        <w:tc>
-          <w:tcPr>
-            <w:tcW w:w="3024" w:type="dxa"/>
-          </w:tcPr>
-          <w:p>
-            <w:pPr>
-              <w:rPr>
-                <w:noProof/>
-              </w:rPr>
-            </w:pPr>
-          </w:p>
-        </w:tc>
-        <w:tc>
-          <w:tcPr>
-            <w:tcW w:w="236" w:type="dxa"/>
-          </w:tcPr>
-          <w:p>
-            <w:pPr>
-              <w:rPr>
-                <w:noProof/>
-              </w:rPr>
-            </w:pPr>
-          </w:p>
-        </w:tc>
-        <w:tc>
-          <w:tcPr>
-            <w:tcW w:w="3024" w:type="dxa"/>
-          </w:tcPr>
-          <w:p>
-            <w:pPr>
-              <w:rPr>
-                <w:noProof/>
-              </w:rPr>
-            </w:pPr>
-          </w:p>
-        </w:tc>
-      </w:tr>
-      <w:tr>
-        <w:trPr>
-          <w:cantSplit/>
-          <w:trHeight w:val="144"/>
-        </w:trPr>
-        <w:tc>
-          <w:tcPr>
-            <w:tcW w:w="3024" w:type="dxa"/>
-          </w:tcPr>
-          <w:p>
-            <w:pPr>
-              <w:rPr>
-                <w:noProof/>
-              </w:rPr>
-            </w:pPr>
-          </w:p>
-        </w:tc>
-        <w:tc>
-          <w:tcPr>
-            <w:tcW w:w="236" w:type="dxa"/>
-          </w:tcPr>
-          <w:p/>
-        </w:tc>
-        <w:tc>
-          <w:tcPr>
-            <w:tcW w:w="3024" w:type="dxa"/>
-          </w:tcPr>
-          <w:p>
-            <w:pPr>
-              <w:rPr>
-                <w:noProof/>
-              </w:rPr>
-            </w:pPr>
-          </w:p>
-        </w:tc>
-        <w:tc>
-          <w:tcPr>
-            <w:tcW w:w="236" w:type="dxa"/>
-          </w:tcPr>
-          <w:p>
-            <w:pPr>
-              <w:rPr>
-                <w:noProof/>
-              </w:rPr>
-            </w:pPr>
-          </w:p>
-        </w:tc>
-        <w:tc>
-          <w:tcPr>
-            <w:tcW w:w="3024" w:type="dxa"/>
-          </w:tcPr>
-          <w:p>
-            <w:pPr>
-              <w:rPr>
-                <w:noProof/>
-              </w:rPr>
-            </w:pPr>
-          </w:p>
-        </w:tc>
-      </w:tr>
-      <w:tr>
-        <w:trPr>
-          <w:cantSplit/>
-          <w:trHeight w:val="144"/>
-        </w:trPr>
-        <w:tc>
-          <w:tcPr>
-            <w:tcW w:w="3024" w:type="dxa"/>
-          </w:tcPr>
-          <w:p>
-            <w:pPr>
-              <w:rPr>
-                <w:noProof/>
-              </w:rPr>
-            </w:pPr>
-          </w:p>
-          <w:p>
-            <w:pPr>
-              <w:rPr>
-                <w:noProof/>
-              </w:rPr>
-            </w:pPr>
-            <w:r>
-              <w:rPr>
-                <w:noProof/>
-              </w:rPr>
-              <w:t>Ver_10_301_chars.png</w:t>
-            </w:r>
-          </w:p>
-          <w:p>
-            <w:pPr>
-              <w:rPr>
-                <w:noProof/>
-              </w:rPr>
-            </w:pPr>
-          </w:p>
-        </w:tc>
-        <w:tc>
-          <w:tcPr>
-            <w:tcW w:w="236" w:type="dxa"/>
-          </w:tcPr>
-          <w:p/>
-        </w:tc>
-        <w:tc>
-          <w:tcPr>
-            <w:tcW w:w="3024" w:type="dxa"/>
-          </w:tcPr>
-          <w:p>
-            <w:pPr>
-              <w:rPr>
-                <w:noProof/>
-              </w:rPr>
-            </w:pPr>
-          </w:p>
-        </w:tc>
-        <w:tc>
-          <w:tcPr>
-            <w:tcW w:w="236" w:type="dxa"/>
-          </w:tcPr>
-          <w:p>
-            <w:pPr>
-              <w:rPr>
-                <w:noProof/>
-              </w:rPr>
-            </w:pPr>
-          </w:p>
-        </w:tc>
-        <w:tc>
-          <w:tcPr>
-            <w:tcW w:w="3024" w:type="dxa"/>
-          </w:tcPr>
-          <w:p>
-            <w:pPr>
-              <w:rPr>
-                <w:noProof/>
-              </w:rPr>
-            </w:pPr>
-          </w:p>
-          <w:p>
-            <w:pPr>
-              <w:rPr>
-                <w:noProof/>
-              </w:rPr>
-            </w:pPr>
-            <w:r>
-              <w:rPr>
-                <w:noProof/>
-              </w:rPr>
-              <w:t>Ver_12_408_chars.png</w:t>
-            </w:r>
-          </w:p>
-          <w:p>
-            <w:pPr>
-              <w:rPr>
-                <w:noProof/>
-              </w:rPr>
-            </w:pPr>
-          </w:p>
-        </w:tc>
-      </w:tr>
-      <w:tr>
-        <w:trPr>
-          <w:cantSplit/>
-          <w:trHeight w:val="144"/>
-        </w:trPr>
-        <w:tc>
-          <w:tcPr>
-            <w:tcW w:w="3024" w:type="dxa"/>
-          </w:tcPr>
-          <w:p>
-            <w:pPr>
-              <w:rPr>
-                <w:noProof/>
-              </w:rPr>
-            </w:pPr>
             <w:r>
               <w:rPr>
                 <w:noProof/>
               </w:rPr>
               <w:drawing>
-                <wp:inline distT="0" distB="0" distL="0" distR="0" wp14:anchorId="4FCEB1EA" wp14:editId="478C4FAD">
+                <wp:inline distT="0" distB="0" distL="0" distR="0" wp14:anchorId="79F201A1" wp14:editId="17A0F04C">
                   <wp:extent cx="1783080" cy="1783080"/>
                   <wp:effectExtent l="0" t="0" r="7620" b="7620"/>
-                  <wp:docPr id="12" name="Picture 12" descr="Qr code&#10;&#10;Description automatically generated"/>
+                  <wp:docPr id="32" name="Picture 32" descr="Qr code&#10;&#10;Description automatically generated"/>
                   <wp:cNvGraphicFramePr>
                     <a:graphicFrameLocks xmlns:a="http://schemas.openxmlformats.org/drawingml/2006/main" noChangeAspect="1"/>
                   </wp:cNvGraphicFramePr>
@@ -546,11 +328,11 @@
                     <a:graphicData uri="http://schemas.openxmlformats.org/drawingml/2006/picture">
                       <pic:pic xmlns:pic="http://schemas.openxmlformats.org/drawingml/2006/picture">
                         <pic:nvPicPr>
-                          <pic:cNvPr id="51" name="Ver_10_301_chars.png"/>
+                          <pic:cNvPr id="32" name="Ver_3_53_chars.png"/>
                           <pic:cNvPicPr/>
                         </pic:nvPicPr>
                         <pic:blipFill>
-                          <a:blip r:embed="rId8" cstate="print">
+                          <a:blip r:embed="rId8">
                             <a:extLst>
                               <a:ext uri="{28A0092B-C50C-407E-A947-70E740481C1C}">
                                 <a14:useLocalDpi xmlns:a14="http://schemas.microsoft.com/office/drawing/2010/main" val="0"/>
@@ -578,6 +360,37 @@
             </w:r>
           </w:p>
         </w:tc>
+      </w:tr>
+      <w:tr>
+        <w:trPr>
+          <w:cantSplit/>
+          <w:trHeight w:val="144"/>
+        </w:trPr>
+        <w:tc>
+          <w:tcPr>
+            <w:tcW w:w="3024" w:type="dxa"/>
+          </w:tcPr>
+          <w:p>
+            <w:pPr>
+              <w:rPr>
+                <w:noProof/>
+              </w:rPr>
+            </w:pPr>
+          </w:p>
+          <w:p>
+            <w:pPr>
+              <w:rPr>
+                <w:noProof/>
+              </w:rPr>
+            </w:pPr>
+            <w:r>
+              <w:rPr>
+                <w:noProof/>
+              </w:rPr>
+              <w:t>Ver_4_82_chars.png</w:t>
+            </w:r>
+          </w:p>
+        </w:tc>
         <w:tc>
           <w:tcPr>
             <w:tcW w:w="236" w:type="dxa"/>
@@ -595,19 +408,77 @@
               </w:rPr>
             </w:pPr>
           </w:p>
-        </w:tc>
-        <w:tc>
-          <w:tcPr>
-            <w:tcW w:w="236" w:type="dxa"/>
-          </w:tcPr>
-          <w:p>
-            <w:pPr>
-              <w:rPr>
-                <w:noProof/>
-              </w:rPr>
-            </w:pPr>
-          </w:p>
-        </w:tc>
+          <w:p>
+            <w:pPr>
+              <w:rPr>
+                <w:noProof/>
+              </w:rPr>
+            </w:pPr>
+            <w:r>
+              <w:rPr>
+                <w:noProof/>
+              </w:rPr>
+              <w:t>Ver_5_113_chars.png</w:t>
+            </w:r>
+          </w:p>
+          <w:p>
+            <w:pPr>
+              <w:rPr>
+                <w:noProof/>
+              </w:rPr>
+            </w:pPr>
+          </w:p>
+        </w:tc>
+        <w:tc>
+          <w:tcPr>
+            <w:tcW w:w="236" w:type="dxa"/>
+          </w:tcPr>
+          <w:p>
+            <w:pPr>
+              <w:rPr>
+                <w:noProof/>
+              </w:rPr>
+            </w:pPr>
+          </w:p>
+        </w:tc>
+        <w:tc>
+          <w:tcPr>
+            <w:tcW w:w="3024" w:type="dxa"/>
+          </w:tcPr>
+          <w:p>
+            <w:pPr>
+              <w:rPr>
+                <w:noProof/>
+              </w:rPr>
+            </w:pPr>
+          </w:p>
+          <w:p>
+            <w:pPr>
+              <w:rPr>
+                <w:noProof/>
+              </w:rPr>
+            </w:pPr>
+            <w:r>
+              <w:rPr>
+                <w:noProof/>
+              </w:rPr>
+              <w:t>Ver_6_145_chars.png</w:t>
+            </w:r>
+          </w:p>
+          <w:p>
+            <w:pPr>
+              <w:rPr>
+                <w:noProof/>
+              </w:rPr>
+            </w:pPr>
+          </w:p>
+        </w:tc>
+      </w:tr>
+      <w:tr>
+        <w:trPr>
+          <w:cantSplit/>
+          <w:trHeight w:val="144"/>
+        </w:trPr>
         <w:tc>
           <w:tcPr>
             <w:tcW w:w="3024" w:type="dxa"/>
@@ -623,10 +494,10 @@
                 <w:noProof/>
               </w:rPr>
               <w:drawing>
-                <wp:inline distT="0" distB="0" distL="0" distR="0" wp14:anchorId="2912E94E" wp14:editId="558D1E04">
+                <wp:inline distT="0" distB="0" distL="0" distR="0" wp14:anchorId="23F5AD09" wp14:editId="7171CC7B">
                   <wp:extent cx="1783080" cy="1783080"/>
                   <wp:effectExtent l="0" t="0" r="7620" b="7620"/>
-                  <wp:docPr id="13" name="Picture 13" descr="Qr code&#10;&#10;Description automatically generated"/>
+                  <wp:docPr id="31" name="Picture 31" descr="Qr code&#10;&#10;Description automatically generated"/>
                   <wp:cNvGraphicFramePr>
                     <a:graphicFrameLocks xmlns:a="http://schemas.openxmlformats.org/drawingml/2006/main" noChangeAspect="1"/>
                   </wp:cNvGraphicFramePr>
@@ -634,11 +505,11 @@
                     <a:graphicData uri="http://schemas.openxmlformats.org/drawingml/2006/picture">
                       <pic:pic xmlns:pic="http://schemas.openxmlformats.org/drawingml/2006/picture">
                         <pic:nvPicPr>
-                          <pic:cNvPr id="100" name="Ver_12_408_chars.png"/>
+                          <pic:cNvPr id="31" name="Ver_4_82_chars.png"/>
                           <pic:cNvPicPr/>
                         </pic:nvPicPr>
                         <pic:blipFill>
-                          <a:blip r:embed="rId9" cstate="print">
+                          <a:blip r:embed="rId9">
                             <a:extLst>
                               <a:ext uri="{28A0092B-C50C-407E-A947-70E740481C1C}">
                                 <a14:useLocalDpi xmlns:a14="http://schemas.microsoft.com/office/drawing/2010/main" val="0"/>
@@ -666,6 +537,140 @@
             </w:r>
           </w:p>
         </w:tc>
+        <w:tc>
+          <w:tcPr>
+            <w:tcW w:w="236" w:type="dxa"/>
+          </w:tcPr>
+          <w:p/>
+        </w:tc>
+        <w:tc>
+          <w:tcPr>
+            <w:tcW w:w="3024" w:type="dxa"/>
+          </w:tcPr>
+          <w:p>
+            <w:pPr>
+              <w:rPr>
+                <w:noProof/>
+              </w:rPr>
+            </w:pPr>
+            <w:r>
+              <w:rPr>
+                <w:noProof/>
+              </w:rPr>
+              <w:drawing>
+                <wp:inline distT="0" distB="0" distL="0" distR="0" wp14:anchorId="15EC0D8F" wp14:editId="5C5DFD8D">
+                  <wp:extent cx="1783080" cy="1783080"/>
+                  <wp:effectExtent l="0" t="0" r="7620" b="7620"/>
+                  <wp:docPr id="30" name="Picture 30" descr="Qr code&#10;&#10;Description automatically generated"/>
+                  <wp:cNvGraphicFramePr>
+                    <a:graphicFrameLocks xmlns:a="http://schemas.openxmlformats.org/drawingml/2006/main" noChangeAspect="1"/>
+                  </wp:cNvGraphicFramePr>
+                  <a:graphic xmlns:a="http://schemas.openxmlformats.org/drawingml/2006/main">
+                    <a:graphicData uri="http://schemas.openxmlformats.org/drawingml/2006/picture">
+                      <pic:pic xmlns:pic="http://schemas.openxmlformats.org/drawingml/2006/picture">
+                        <pic:nvPicPr>
+                          <pic:cNvPr id="30" name="Ver_5_113_chars.png"/>
+                          <pic:cNvPicPr/>
+                        </pic:nvPicPr>
+                        <pic:blipFill>
+                          <a:blip r:embed="rId10">
+                            <a:extLst>
+                              <a:ext uri="{28A0092B-C50C-407E-A947-70E740481C1C}">
+                                <a14:useLocalDpi xmlns:a14="http://schemas.microsoft.com/office/drawing/2010/main" val="0"/>
+                              </a:ext>
+                            </a:extLst>
+                          </a:blip>
+                          <a:stretch>
+                            <a:fillRect/>
+                          </a:stretch>
+                        </pic:blipFill>
+                        <pic:spPr>
+                          <a:xfrm>
+                            <a:off x="0" y="0"/>
+                            <a:ext cx="1783080" cy="1783080"/>
+                          </a:xfrm>
+                          <a:prstGeom prst="rect">
+                            <a:avLst/>
+                          </a:prstGeom>
+                        </pic:spPr>
+                      </pic:pic>
+                    </a:graphicData>
+                  </a:graphic>
+                </wp:inline>
+              </w:drawing>
+            </w:r>
+          </w:p>
+        </w:tc>
+        <w:tc>
+          <w:tcPr>
+            <w:tcW w:w="236" w:type="dxa"/>
+          </w:tcPr>
+          <w:p>
+            <w:pPr>
+              <w:rPr>
+                <w:noProof/>
+              </w:rPr>
+            </w:pPr>
+          </w:p>
+        </w:tc>
+        <w:tc>
+          <w:tcPr>
+            <w:tcW w:w="3024" w:type="dxa"/>
+          </w:tcPr>
+          <w:p>
+            <w:pPr>
+              <w:rPr>
+                <w:noProof/>
+              </w:rPr>
+            </w:pPr>
+            <w:r>
+              <w:rPr>
+                <w:noProof/>
+              </w:rPr>
+              <w:drawing>
+                <wp:inline distT="0" distB="0" distL="0" distR="0" wp14:anchorId="07842B2F" wp14:editId="1997595F">
+                  <wp:extent cx="1783080" cy="1783080"/>
+                  <wp:effectExtent l="0" t="0" r="7620" b="7620"/>
+                  <wp:docPr id="29" name="Picture 29" descr="Qr code&#10;&#10;Description automatically generated"/>
+                  <wp:cNvGraphicFramePr>
+                    <a:graphicFrameLocks xmlns:a="http://schemas.openxmlformats.org/drawingml/2006/main" noChangeAspect="1"/>
+                  </wp:cNvGraphicFramePr>
+                  <a:graphic xmlns:a="http://schemas.openxmlformats.org/drawingml/2006/main">
+                    <a:graphicData uri="http://schemas.openxmlformats.org/drawingml/2006/picture">
+                      <pic:pic xmlns:pic="http://schemas.openxmlformats.org/drawingml/2006/picture">
+                        <pic:nvPicPr>
+                          <pic:cNvPr id="29" name="Ver_6_145_chars.png"/>
+                          <pic:cNvPicPr/>
+                        </pic:nvPicPr>
+                        <pic:blipFill>
+                          <a:blip r:embed="rId11">
+                            <a:extLst>
+                              <a:ext uri="{28A0092B-C50C-407E-A947-70E740481C1C}">
+                                <a14:useLocalDpi xmlns:a14="http://schemas.microsoft.com/office/drawing/2010/main" val="0"/>
+                              </a:ext>
+                            </a:extLst>
+                          </a:blip>
+                          <a:stretch>
+                            <a:fillRect/>
+                          </a:stretch>
+                        </pic:blipFill>
+                        <pic:spPr>
+                          <a:xfrm>
+                            <a:off x="0" y="0"/>
+                            <a:ext cx="1783080" cy="1783080"/>
+                          </a:xfrm>
+                          <a:prstGeom prst="rect">
+                            <a:avLst/>
+                          </a:prstGeom>
+                        </pic:spPr>
+                      </pic:pic>
+                    </a:graphicData>
+                  </a:graphic>
+                </wp:inline>
+              </w:drawing>
+            </w:r>
+          </w:p>
+        </w:tc>
       </w:tr>
       <w:tr>
         <w:trPr>
@@ -683,6 +688,26 @@
               </w:rPr>
             </w:pPr>
           </w:p>
+          <w:p>
+            <w:pPr>
+              <w:rPr>
+                <w:noProof/>
+              </w:rPr>
+            </w:pPr>
+            <w:r>
+              <w:rPr>
+                <w:noProof/>
+              </w:rPr>
+              <w:t>Ver_7_169_chars.png</w:t>
+            </w:r>
+          </w:p>
+          <w:p>
+            <w:pPr>
+              <w:rPr>
+                <w:noProof/>
+              </w:rPr>
+            </w:pPr>
+          </w:p>
         </w:tc>
         <w:tc>
           <w:tcPr>
@@ -701,29 +726,253 @@
               </w:rPr>
             </w:pPr>
           </w:p>
-        </w:tc>
-        <w:tc>
-          <w:tcPr>
-            <w:tcW w:w="236" w:type="dxa"/>
-          </w:tcPr>
-          <w:p>
-            <w:pPr>
-              <w:rPr>
-                <w:noProof/>
-              </w:rPr>
-            </w:pPr>
-          </w:p>
-        </w:tc>
-        <w:tc>
-          <w:tcPr>
-            <w:tcW w:w="3024" w:type="dxa"/>
-          </w:tcPr>
-          <w:p>
-            <w:pPr>
-              <w:rPr>
-                <w:noProof/>
-              </w:rPr>
-            </w:pPr>
+          <w:p>
+            <w:pPr>
+              <w:rPr>
+                <w:noProof/>
+              </w:rPr>
+            </w:pPr>
+            <w:r>
+              <w:rPr>
+                <w:noProof/>
+              </w:rPr>
+              <w:t>Ver_8_212_chars.png</w:t>
+            </w:r>
+          </w:p>
+        </w:tc>
+        <w:tc>
+          <w:tcPr>
+            <w:tcW w:w="236" w:type="dxa"/>
+          </w:tcPr>
+          <w:p>
+            <w:pPr>
+              <w:rPr>
+                <w:noProof/>
+              </w:rPr>
+            </w:pPr>
+          </w:p>
+        </w:tc>
+        <w:tc>
+          <w:tcPr>
+            <w:tcW w:w="3024" w:type="dxa"/>
+          </w:tcPr>
+          <w:p>
+            <w:pPr>
+              <w:rPr>
+                <w:noProof/>
+              </w:rPr>
+            </w:pPr>
+          </w:p>
+          <w:p>
+            <w:pPr>
+              <w:rPr>
+                <w:noProof/>
+              </w:rPr>
+            </w:pPr>
+            <w:r>
+              <w:rPr>
+                <w:noProof/>
+              </w:rPr>
+              <w:t>Ver_9_253_chars.png</w:t>
+            </w:r>
+          </w:p>
+        </w:tc>
+      </w:tr>
+      <w:tr>
+        <w:trPr>
+          <w:cantSplit/>
+          <w:trHeight w:val="144"/>
+        </w:trPr>
+        <w:tc>
+          <w:tcPr>
+            <w:tcW w:w="3024" w:type="dxa"/>
+          </w:tcPr>
+          <w:p>
+            <w:pPr>
+              <w:rPr>
+                <w:noProof/>
+              </w:rPr>
+            </w:pPr>
+            <w:r>
+              <w:rPr>
+                <w:noProof/>
+              </w:rPr>
+              <w:drawing>
+                <wp:inline distT="0" distB="0" distL="0" distR="0" wp14:anchorId="5EA0629A" wp14:editId="08A65CE0">
+                  <wp:extent cx="1783080" cy="1783080"/>
+                  <wp:effectExtent l="0" t="0" r="7620" b="7620"/>
+                  <wp:docPr id="28" name="Picture 28" descr="Qr code&#10;&#10;Description automatically generated"/>
+                  <wp:cNvGraphicFramePr>
+                    <a:graphicFrameLocks xmlns:a="http://schemas.openxmlformats.org/drawingml/2006/main" noChangeAspect="1"/>
+                  </wp:cNvGraphicFramePr>
+                  <a:graphic xmlns:a="http://schemas.openxmlformats.org/drawingml/2006/main">
+                    <a:graphicData uri="http://schemas.openxmlformats.org/drawingml/2006/picture">
+                      <pic:pic xmlns:pic="http://schemas.openxmlformats.org/drawingml/2006/picture">
+                        <pic:nvPicPr>
+                          <pic:cNvPr id="28" name="Ver_7_169_chars.png"/>
+                          <pic:cNvPicPr/>
+                        </pic:nvPicPr>
+                        <pic:blipFill>
+                          <a:blip r:embed="rId12" cstate="print">
+                            <a:extLst>
+                              <a:ext uri="{28A0092B-C50C-407E-A947-70E740481C1C}">
+                                <a14:useLocalDpi xmlns:a14="http://schemas.microsoft.com/office/drawing/2010/main" val="0"/>
+                              </a:ext>
+                            </a:extLst>
+                          </a:blip>
+                          <a:stretch>
+                            <a:fillRect/>
+                          </a:stretch>
+                        </pic:blipFill>
+                        <pic:spPr>
+                          <a:xfrm>
+                            <a:off x="0" y="0"/>
+                            <a:ext cx="1783080" cy="1783080"/>
+                          </a:xfrm>
+                          <a:prstGeom prst="rect">
+                            <a:avLst/>
+                          </a:prstGeom>
+                        </pic:spPr>
+                      </pic:pic>
+                    </a:graphicData>
+                  </a:graphic>
+                </wp:inline>
+              </w:drawing>
+            </w:r>
+          </w:p>
+        </w:tc>
+        <w:tc>
+          <w:tcPr>
+            <w:tcW w:w="236" w:type="dxa"/>
+          </w:tcPr>
+          <w:p/>
+        </w:tc>
+        <w:tc>
+          <w:tcPr>
+            <w:tcW w:w="3024" w:type="dxa"/>
+          </w:tcPr>
+          <w:p>
+            <w:pPr>
+              <w:rPr>
+                <w:noProof/>
+              </w:rPr>
+            </w:pPr>
+            <w:r>
+              <w:rPr>
+                <w:noProof/>
+              </w:rPr>
+              <w:drawing>
+                <wp:inline distT="0" distB="0" distL="0" distR="0" wp14:anchorId="4AB82730" wp14:editId="58030D84">
+                  <wp:extent cx="1783080" cy="1783080"/>
+                  <wp:effectExtent l="0" t="0" r="7620" b="7620"/>
+                  <wp:docPr id="27" name="Picture 27" descr="Qr code&#10;&#10;Description automatically generated"/>
+                  <wp:cNvGraphicFramePr>
+                    <a:graphicFrameLocks xmlns:a="http://schemas.openxmlformats.org/drawingml/2006/main" noChangeAspect="1"/>
+                  </wp:cNvGraphicFramePr>
+                  <a:graphic xmlns:a="http://schemas.openxmlformats.org/drawingml/2006/main">
+                    <a:graphicData uri="http://schemas.openxmlformats.org/drawingml/2006/picture">
+                      <pic:pic xmlns:pic="http://schemas.openxmlformats.org/drawingml/2006/picture">
+                        <pic:nvPicPr>
+                          <pic:cNvPr id="27" name="Ver_8_212_chars.png"/>
+                          <pic:cNvPicPr/>
+                        </pic:nvPicPr>
+                        <pic:blipFill>
+                          <a:blip r:embed="rId13" cstate="print">
+                            <a:extLst>
+                              <a:ext uri="{28A0092B-C50C-407E-A947-70E740481C1C}">
+                                <a14:useLocalDpi xmlns:a14="http://schemas.microsoft.com/office/drawing/2010/main" val="0"/>
+                              </a:ext>
+                            </a:extLst>
+                          </a:blip>
+                          <a:stretch>
+                            <a:fillRect/>
+                          </a:stretch>
+                        </pic:blipFill>
+                        <pic:spPr>
+                          <a:xfrm>
+                            <a:off x="0" y="0"/>
+                            <a:ext cx="1783080" cy="1783080"/>
+                          </a:xfrm>
+                          <a:prstGeom prst="rect">
+                            <a:avLst/>
+                          </a:prstGeom>
+                        </pic:spPr>
+                      </pic:pic>
+                    </a:graphicData>
+                  </a:graphic>
+                </wp:inline>
+              </w:drawing>
+            </w:r>
+          </w:p>
+        </w:tc>
+        <w:tc>
+          <w:tcPr>
+            <w:tcW w:w="236" w:type="dxa"/>
+          </w:tcPr>
+          <w:p>
+            <w:pPr>
+              <w:rPr>
+                <w:noProof/>
+              </w:rPr>
+            </w:pPr>
+          </w:p>
+        </w:tc>
+        <w:tc>
+          <w:tcPr>
+            <w:tcW w:w="3024" w:type="dxa"/>
+          </w:tcPr>
+          <w:p>
+            <w:pPr>
+              <w:rPr>
+                <w:noProof/>
+              </w:rPr>
+            </w:pPr>
+            <w:r>
+              <w:rPr>
+                <w:noProof/>
+              </w:rPr>
+              <w:drawing>
+                <wp:inline distT="0" distB="0" distL="0" distR="0" wp14:anchorId="0EECE462" wp14:editId="2679DFBB">
+                  <wp:extent cx="1783080" cy="1783080"/>
+                  <wp:effectExtent l="0" t="0" r="7620" b="7620"/>
+                  <wp:docPr id="26" name="Picture 26" descr="Qr code&#10;&#10;Description automatically generated"/>
+                  <wp:cNvGraphicFramePr>
+                    <a:graphicFrameLocks xmlns:a="http://schemas.openxmlformats.org/drawingml/2006/main" noChangeAspect="1"/>
+                  </wp:cNvGraphicFramePr>
+                  <a:graphic xmlns:a="http://schemas.openxmlformats.org/drawingml/2006/main">
+                    <a:graphicData uri="http://schemas.openxmlformats.org/drawingml/2006/picture">
+                      <pic:pic xmlns:pic="http://schemas.openxmlformats.org/drawingml/2006/picture">
+                        <pic:nvPicPr>
+                          <pic:cNvPr id="26" name="Ver_9_253_chars.png"/>
+                          <pic:cNvPicPr/>
+                        </pic:nvPicPr>
+                        <pic:blipFill>
+                          <a:blip r:embed="rId14" cstate="print">
+                            <a:extLst>
+                              <a:ext uri="{28A0092B-C50C-407E-A947-70E740481C1C}">
+                                <a14:useLocalDpi xmlns:a14="http://schemas.microsoft.com/office/drawing/2010/main" val="0"/>
+                              </a:ext>
+                            </a:extLst>
+                          </a:blip>
+                          <a:stretch>
+                            <a:fillRect/>
+                          </a:stretch>
+                        </pic:blipFill>
+                        <pic:spPr>
+                          <a:xfrm>
+                            <a:off x="0" y="0"/>
+                            <a:ext cx="1783080" cy="1783080"/>
+                          </a:xfrm>
+                          <a:prstGeom prst="rect">
+                            <a:avLst/>
+                          </a:prstGeom>
+                        </pic:spPr>
+                      </pic:pic>
+                    </a:graphicData>
+                  </a:graphic>
+                </wp:inline>
+              </w:drawing>
+            </w:r>
           </w:p>
         </w:tc>
       </w:tr>
@@ -732,6 +981,1928 @@
       <w:r>
         <w:br w:type="page"/>
       </w:r>
+    </w:p>
+    <w:tbl>
+      <w:tblPr>
+        <w:tblStyle w:val="TableGrid"/>
+        <w:tblW w:w="9544" w:type="dxa"/>
+        <w:tblBorders>
+          <w:top w:val="none" w:sz="0" w:space="0" w:color="auto"/>
+          <w:left w:val="none" w:sz="0" w:space="0" w:color="auto"/>
+          <w:bottom w:val="none" w:sz="0" w:space="0" w:color="auto"/>
+          <w:right w:val="none" w:sz="0" w:space="0" w:color="auto"/>
+          <w:insideH w:val="none" w:sz="0" w:space="0" w:color="auto"/>
+          <w:insideV w:val="none" w:sz="0" w:space="0" w:color="auto"/>
+        </w:tblBorders>
+        <w:tblLayout w:type="fixed"/>
+        <w:tblLook w:val="04A0" w:firstRow="1" w:lastRow="0" w:firstColumn="1" w:lastColumn="0" w:noHBand="0" w:noVBand="1"/>
+      </w:tblPr>
+      <w:tblGrid>
+        <w:gridCol w:w="3024"/>
+        <w:gridCol w:w="236"/>
+        <w:gridCol w:w="3024"/>
+        <w:gridCol w:w="236"/>
+        <w:gridCol w:w="3024"/>
+      </w:tblGrid>
+      <w:tr>
+        <w:trPr>
+          <w:cantSplit/>
+          <w:trHeight w:val="144"/>
+        </w:trPr>
+        <w:tc>
+          <w:tcPr>
+            <w:tcW w:w="3024" w:type="dxa"/>
+          </w:tcPr>
+          <w:p>
+            <w:pPr>
+              <w:rPr>
+                <w:noProof/>
+              </w:rPr>
+            </w:pPr>
+          </w:p>
+          <w:p>
+            <w:pPr>
+              <w:rPr>
+                <w:noProof/>
+              </w:rPr>
+            </w:pPr>
+            <w:r>
+              <w:rPr>
+                <w:noProof/>
+              </w:rPr>
+              <w:t>Ver_10_301_chars.png</w:t>
+            </w:r>
+          </w:p>
+          <w:p>
+            <w:pPr>
+              <w:rPr>
+                <w:noProof/>
+              </w:rPr>
+            </w:pPr>
+          </w:p>
+        </w:tc>
+        <w:tc>
+          <w:tcPr>
+            <w:tcW w:w="236" w:type="dxa"/>
+          </w:tcPr>
+          <w:p/>
+        </w:tc>
+        <w:tc>
+          <w:tcPr>
+            <w:tcW w:w="3024" w:type="dxa"/>
+          </w:tcPr>
+          <w:p>
+            <w:pPr>
+              <w:rPr>
+                <w:noProof/>
+              </w:rPr>
+            </w:pPr>
+          </w:p>
+          <w:p>
+            <w:pPr>
+              <w:rPr>
+                <w:noProof/>
+              </w:rPr>
+            </w:pPr>
+            <w:r>
+              <w:rPr>
+                <w:noProof/>
+              </w:rPr>
+              <w:t>Ver_11_356_chars.png</w:t>
+            </w:r>
+          </w:p>
+        </w:tc>
+        <w:tc>
+          <w:tcPr>
+            <w:tcW w:w="236" w:type="dxa"/>
+          </w:tcPr>
+          <w:p>
+            <w:pPr>
+              <w:rPr>
+                <w:noProof/>
+              </w:rPr>
+            </w:pPr>
+          </w:p>
+        </w:tc>
+        <w:tc>
+          <w:tcPr>
+            <w:tcW w:w="3024" w:type="dxa"/>
+          </w:tcPr>
+          <w:p>
+            <w:pPr>
+              <w:rPr>
+                <w:noProof/>
+              </w:rPr>
+            </w:pPr>
+          </w:p>
+          <w:p>
+            <w:pPr>
+              <w:rPr>
+                <w:noProof/>
+              </w:rPr>
+            </w:pPr>
+            <w:r>
+              <w:rPr>
+                <w:noProof/>
+              </w:rPr>
+              <w:t>Ver_12_408_chars.png</w:t>
+            </w:r>
+          </w:p>
+          <w:p>
+            <w:pPr>
+              <w:rPr>
+                <w:noProof/>
+              </w:rPr>
+            </w:pPr>
+          </w:p>
+        </w:tc>
+      </w:tr>
+      <w:tr>
+        <w:trPr>
+          <w:cantSplit/>
+          <w:trHeight w:val="144"/>
+        </w:trPr>
+        <w:tc>
+          <w:tcPr>
+            <w:tcW w:w="3024" w:type="dxa"/>
+          </w:tcPr>
+          <w:p>
+            <w:pPr>
+              <w:rPr>
+                <w:noProof/>
+              </w:rPr>
+            </w:pPr>
+            <w:r>
+              <w:rPr>
+                <w:noProof/>
+              </w:rPr>
+              <w:drawing>
+                <wp:inline distT="0" distB="0" distL="0" distR="0" wp14:anchorId="4FCEB1EA" wp14:editId="478C4FAD">
+                  <wp:extent cx="1783080" cy="1783080"/>
+                  <wp:effectExtent l="0" t="0" r="7620" b="7620"/>
+                  <wp:docPr id="12" name="Picture 12" descr="Qr code&#10;&#10;Description automatically generated"/>
+                  <wp:cNvGraphicFramePr>
+                    <a:graphicFrameLocks xmlns:a="http://schemas.openxmlformats.org/drawingml/2006/main" noChangeAspect="1"/>
+                  </wp:cNvGraphicFramePr>
+                  <a:graphic xmlns:a="http://schemas.openxmlformats.org/drawingml/2006/main">
+                    <a:graphicData uri="http://schemas.openxmlformats.org/drawingml/2006/picture">
+                      <pic:pic xmlns:pic="http://schemas.openxmlformats.org/drawingml/2006/picture">
+                        <pic:nvPicPr>
+                          <pic:cNvPr id="51" name="Ver_10_301_chars.png"/>
+                          <pic:cNvPicPr/>
+                        </pic:nvPicPr>
+                        <pic:blipFill>
+                          <a:blip r:embed="rId15" cstate="print">
+                            <a:extLst>
+                              <a:ext uri="{28A0092B-C50C-407E-A947-70E740481C1C}">
+                                <a14:useLocalDpi xmlns:a14="http://schemas.microsoft.com/office/drawing/2010/main" val="0"/>
+                              </a:ext>
+                            </a:extLst>
+                          </a:blip>
+                          <a:stretch>
+                            <a:fillRect/>
+                          </a:stretch>
+                        </pic:blipFill>
+                        <pic:spPr>
+                          <a:xfrm>
+                            <a:off x="0" y="0"/>
+                            <a:ext cx="1783080" cy="1783080"/>
+                          </a:xfrm>
+                          <a:prstGeom prst="rect">
+                            <a:avLst/>
+                          </a:prstGeom>
+                        </pic:spPr>
+                      </pic:pic>
+                    </a:graphicData>
+                  </a:graphic>
+                </wp:inline>
+              </w:drawing>
+            </w:r>
+          </w:p>
+        </w:tc>
+        <w:tc>
+          <w:tcPr>
+            <w:tcW w:w="236" w:type="dxa"/>
+          </w:tcPr>
+          <w:p/>
+        </w:tc>
+        <w:tc>
+          <w:tcPr>
+            <w:tcW w:w="3024" w:type="dxa"/>
+          </w:tcPr>
+          <w:p>
+            <w:pPr>
+              <w:rPr>
+                <w:noProof/>
+              </w:rPr>
+            </w:pPr>
+            <w:r>
+              <w:rPr>
+                <w:noProof/>
+              </w:rPr>
+              <w:drawing>
+                <wp:inline distT="0" distB="0" distL="0" distR="0" wp14:anchorId="01BC85C1" wp14:editId="20DB2304">
+                  <wp:extent cx="1783080" cy="1783080"/>
+                  <wp:effectExtent l="0" t="0" r="7620" b="7620"/>
+                  <wp:docPr id="4" name="Picture 4" descr="Qr code&#10;&#10;Description automatically generated"/>
+                  <wp:cNvGraphicFramePr>
+                    <a:graphicFrameLocks xmlns:a="http://schemas.openxmlformats.org/drawingml/2006/main" noChangeAspect="1"/>
+                  </wp:cNvGraphicFramePr>
+                  <a:graphic xmlns:a="http://schemas.openxmlformats.org/drawingml/2006/main">
+                    <a:graphicData uri="http://schemas.openxmlformats.org/drawingml/2006/picture">
+                      <pic:pic xmlns:pic="http://schemas.openxmlformats.org/drawingml/2006/picture">
+                        <pic:nvPicPr>
+                          <pic:cNvPr id="4" name="Ver_11_356_chars.png"/>
+                          <pic:cNvPicPr/>
+                        </pic:nvPicPr>
+                        <pic:blipFill>
+                          <a:blip r:embed="rId16" cstate="print">
+                            <a:extLst>
+                              <a:ext uri="{28A0092B-C50C-407E-A947-70E740481C1C}">
+                                <a14:useLocalDpi xmlns:a14="http://schemas.microsoft.com/office/drawing/2010/main" val="0"/>
+                              </a:ext>
+                            </a:extLst>
+                          </a:blip>
+                          <a:stretch>
+                            <a:fillRect/>
+                          </a:stretch>
+                        </pic:blipFill>
+                        <pic:spPr>
+                          <a:xfrm>
+                            <a:off x="0" y="0"/>
+                            <a:ext cx="1783080" cy="1783080"/>
+                          </a:xfrm>
+                          <a:prstGeom prst="rect">
+                            <a:avLst/>
+                          </a:prstGeom>
+                        </pic:spPr>
+                      </pic:pic>
+                    </a:graphicData>
+                  </a:graphic>
+                </wp:inline>
+              </w:drawing>
+            </w:r>
+          </w:p>
+        </w:tc>
+        <w:tc>
+          <w:tcPr>
+            <w:tcW w:w="236" w:type="dxa"/>
+          </w:tcPr>
+          <w:p>
+            <w:pPr>
+              <w:rPr>
+                <w:noProof/>
+              </w:rPr>
+            </w:pPr>
+          </w:p>
+        </w:tc>
+        <w:tc>
+          <w:tcPr>
+            <w:tcW w:w="3024" w:type="dxa"/>
+          </w:tcPr>
+          <w:p>
+            <w:pPr>
+              <w:rPr>
+                <w:noProof/>
+              </w:rPr>
+            </w:pPr>
+            <w:r>
+              <w:rPr>
+                <w:noProof/>
+              </w:rPr>
+              <w:drawing>
+                <wp:inline distT="0" distB="0" distL="0" distR="0" wp14:anchorId="2912E94E" wp14:editId="558D1E04">
+                  <wp:extent cx="1783080" cy="1783080"/>
+                  <wp:effectExtent l="0" t="0" r="7620" b="7620"/>
+                  <wp:docPr id="13" name="Picture 13" descr="Qr code&#10;&#10;Description automatically generated"/>
+                  <wp:cNvGraphicFramePr>
+                    <a:graphicFrameLocks xmlns:a="http://schemas.openxmlformats.org/drawingml/2006/main" noChangeAspect="1"/>
+                  </wp:cNvGraphicFramePr>
+                  <a:graphic xmlns:a="http://schemas.openxmlformats.org/drawingml/2006/main">
+                    <a:graphicData uri="http://schemas.openxmlformats.org/drawingml/2006/picture">
+                      <pic:pic xmlns:pic="http://schemas.openxmlformats.org/drawingml/2006/picture">
+                        <pic:nvPicPr>
+                          <pic:cNvPr id="100" name="Ver_12_408_chars.png"/>
+                          <pic:cNvPicPr/>
+                        </pic:nvPicPr>
+                        <pic:blipFill>
+                          <a:blip r:embed="rId17" cstate="print">
+                            <a:extLst>
+                              <a:ext uri="{28A0092B-C50C-407E-A947-70E740481C1C}">
+                                <a14:useLocalDpi xmlns:a14="http://schemas.microsoft.com/office/drawing/2010/main" val="0"/>
+                              </a:ext>
+                            </a:extLst>
+                          </a:blip>
+                          <a:stretch>
+                            <a:fillRect/>
+                          </a:stretch>
+                        </pic:blipFill>
+                        <pic:spPr>
+                          <a:xfrm>
+                            <a:off x="0" y="0"/>
+                            <a:ext cx="1783080" cy="1783080"/>
+                          </a:xfrm>
+                          <a:prstGeom prst="rect">
+                            <a:avLst/>
+                          </a:prstGeom>
+                        </pic:spPr>
+                      </pic:pic>
+                    </a:graphicData>
+                  </a:graphic>
+                </wp:inline>
+              </w:drawing>
+            </w:r>
+          </w:p>
+        </w:tc>
+      </w:tr>
+      <w:tr>
+        <w:trPr>
+          <w:cantSplit/>
+          <w:trHeight w:val="144"/>
+        </w:trPr>
+        <w:tc>
+          <w:tcPr>
+            <w:tcW w:w="3024" w:type="dxa"/>
+          </w:tcPr>
+          <w:p>
+            <w:pPr>
+              <w:rPr>
+                <w:noProof/>
+              </w:rPr>
+            </w:pPr>
+          </w:p>
+          <w:p>
+            <w:pPr>
+              <w:rPr>
+                <w:noProof/>
+              </w:rPr>
+            </w:pPr>
+            <w:r>
+              <w:rPr>
+                <w:noProof/>
+              </w:rPr>
+              <w:t>Ver_13_472_chars.png</w:t>
+            </w:r>
+          </w:p>
+        </w:tc>
+        <w:tc>
+          <w:tcPr>
+            <w:tcW w:w="236" w:type="dxa"/>
+          </w:tcPr>
+          <w:p/>
+        </w:tc>
+        <w:tc>
+          <w:tcPr>
+            <w:tcW w:w="3024" w:type="dxa"/>
+          </w:tcPr>
+          <w:p>
+            <w:pPr>
+              <w:rPr>
+                <w:noProof/>
+              </w:rPr>
+            </w:pPr>
+          </w:p>
+          <w:p>
+            <w:pPr>
+              <w:rPr>
+                <w:noProof/>
+              </w:rPr>
+            </w:pPr>
+            <w:r>
+              <w:rPr>
+                <w:noProof/>
+              </w:rPr>
+              <w:t>Ver_14_517_chars.png</w:t>
+            </w:r>
+          </w:p>
+          <w:p>
+            <w:pPr>
+              <w:rPr>
+                <w:noProof/>
+              </w:rPr>
+            </w:pPr>
+          </w:p>
+        </w:tc>
+        <w:tc>
+          <w:tcPr>
+            <w:tcW w:w="236" w:type="dxa"/>
+          </w:tcPr>
+          <w:p>
+            <w:pPr>
+              <w:rPr>
+                <w:noProof/>
+              </w:rPr>
+            </w:pPr>
+          </w:p>
+        </w:tc>
+        <w:tc>
+          <w:tcPr>
+            <w:tcW w:w="3024" w:type="dxa"/>
+          </w:tcPr>
+          <w:p>
+            <w:pPr>
+              <w:rPr>
+                <w:noProof/>
+              </w:rPr>
+            </w:pPr>
+          </w:p>
+          <w:p>
+            <w:pPr>
+              <w:rPr>
+                <w:noProof/>
+              </w:rPr>
+            </w:pPr>
+            <w:r>
+              <w:rPr>
+                <w:noProof/>
+              </w:rPr>
+              <w:t>Ver_15_590_chars.png</w:t>
+            </w:r>
+          </w:p>
+        </w:tc>
+      </w:tr>
+      <w:tr>
+        <w:trPr>
+          <w:cantSplit/>
+          <w:trHeight w:val="2835"/>
+        </w:trPr>
+        <w:tc>
+          <w:tcPr>
+            <w:tcW w:w="3024" w:type="dxa"/>
+          </w:tcPr>
+          <w:p>
+            <w:r>
+              <w:rPr>
+                <w:noProof/>
+              </w:rPr>
+              <w:drawing>
+                <wp:inline distT="0" distB="0" distL="0" distR="0" wp14:anchorId="0B362025" wp14:editId="239533DC">
+                  <wp:extent cx="1783080" cy="1783080"/>
+                  <wp:effectExtent l="0" t="0" r="7620" b="7620"/>
+                  <wp:docPr id="25" name="Picture 25" descr="Qr code&#10;&#10;Description automatically generated"/>
+                  <wp:cNvGraphicFramePr>
+                    <a:graphicFrameLocks xmlns:a="http://schemas.openxmlformats.org/drawingml/2006/main" noChangeAspect="1"/>
+                  </wp:cNvGraphicFramePr>
+                  <a:graphic xmlns:a="http://schemas.openxmlformats.org/drawingml/2006/main">
+                    <a:graphicData uri="http://schemas.openxmlformats.org/drawingml/2006/picture">
+                      <pic:pic xmlns:pic="http://schemas.openxmlformats.org/drawingml/2006/picture">
+                        <pic:nvPicPr>
+                          <pic:cNvPr id="25" name="Ver_13_472_chars.png"/>
+                          <pic:cNvPicPr/>
+                        </pic:nvPicPr>
+                        <pic:blipFill>
+                          <a:blip r:embed="rId18" cstate="print">
+                            <a:extLst>
+                              <a:ext uri="{28A0092B-C50C-407E-A947-70E740481C1C}">
+                                <a14:useLocalDpi xmlns:a14="http://schemas.microsoft.com/office/drawing/2010/main" val="0"/>
+                              </a:ext>
+                            </a:extLst>
+                          </a:blip>
+                          <a:stretch>
+                            <a:fillRect/>
+                          </a:stretch>
+                        </pic:blipFill>
+                        <pic:spPr>
+                          <a:xfrm>
+                            <a:off x="0" y="0"/>
+                            <a:ext cx="1783080" cy="1783080"/>
+                          </a:xfrm>
+                          <a:prstGeom prst="rect">
+                            <a:avLst/>
+                          </a:prstGeom>
+                        </pic:spPr>
+                      </pic:pic>
+                    </a:graphicData>
+                  </a:graphic>
+                </wp:inline>
+              </w:drawing>
+            </w:r>
+          </w:p>
+        </w:tc>
+        <w:tc>
+          <w:tcPr>
+            <w:tcW w:w="236" w:type="dxa"/>
+          </w:tcPr>
+          <w:p/>
+        </w:tc>
+        <w:tc>
+          <w:tcPr>
+            <w:tcW w:w="3024" w:type="dxa"/>
+          </w:tcPr>
+          <w:p>
+            <w:pPr>
+              <w:rPr>
+                <w:noProof/>
+              </w:rPr>
+            </w:pPr>
+            <w:r>
+              <w:rPr>
+                <w:noProof/>
+              </w:rPr>
+              <w:drawing>
+                <wp:inline distT="0" distB="0" distL="0" distR="0" wp14:anchorId="5C0BCE94" wp14:editId="4C00E8FE">
+                  <wp:extent cx="1783080" cy="1783080"/>
+                  <wp:effectExtent l="0" t="0" r="7620" b="7620"/>
+                  <wp:docPr id="14" name="Picture 14" descr="Qr code&#10;&#10;Description automatically generated"/>
+                  <wp:cNvGraphicFramePr>
+                    <a:graphicFrameLocks xmlns:a="http://schemas.openxmlformats.org/drawingml/2006/main" noChangeAspect="1"/>
+                  </wp:cNvGraphicFramePr>
+                  <a:graphic xmlns:a="http://schemas.openxmlformats.org/drawingml/2006/main">
+                    <a:graphicData uri="http://schemas.openxmlformats.org/drawingml/2006/picture">
+                      <pic:pic xmlns:pic="http://schemas.openxmlformats.org/drawingml/2006/picture">
+                        <pic:nvPicPr>
+                          <pic:cNvPr id="110" name="Ver_14_517_chars.png"/>
+                          <pic:cNvPicPr/>
+                        </pic:nvPicPr>
+                        <pic:blipFill>
+                          <a:blip r:embed="rId19" cstate="print">
+                            <a:extLst>
+                              <a:ext uri="{28A0092B-C50C-407E-A947-70E740481C1C}">
+                                <a14:useLocalDpi xmlns:a14="http://schemas.microsoft.com/office/drawing/2010/main" val="0"/>
+                              </a:ext>
+                            </a:extLst>
+                          </a:blip>
+                          <a:stretch>
+                            <a:fillRect/>
+                          </a:stretch>
+                        </pic:blipFill>
+                        <pic:spPr>
+                          <a:xfrm>
+                            <a:off x="0" y="0"/>
+                            <a:ext cx="1783080" cy="1783080"/>
+                          </a:xfrm>
+                          <a:prstGeom prst="rect">
+                            <a:avLst/>
+                          </a:prstGeom>
+                        </pic:spPr>
+                      </pic:pic>
+                    </a:graphicData>
+                  </a:graphic>
+                </wp:inline>
+              </w:drawing>
+            </w:r>
+          </w:p>
+        </w:tc>
+        <w:tc>
+          <w:tcPr>
+            <w:tcW w:w="236" w:type="dxa"/>
+          </w:tcPr>
+          <w:p>
+            <w:pPr>
+              <w:rPr>
+                <w:noProof/>
+              </w:rPr>
+            </w:pPr>
+          </w:p>
+        </w:tc>
+        <w:tc>
+          <w:tcPr>
+            <w:tcW w:w="3024" w:type="dxa"/>
+          </w:tcPr>
+          <w:p>
+            <w:pPr>
+              <w:rPr>
+                <w:noProof/>
+              </w:rPr>
+            </w:pPr>
+            <w:r>
+              <w:rPr>
+                <w:noProof/>
+              </w:rPr>
+              <w:drawing>
+                <wp:inline distT="0" distB="0" distL="0" distR="0" wp14:anchorId="4EA1F2DD" wp14:editId="35EEFAA0">
+                  <wp:extent cx="1783080" cy="1783080"/>
+                  <wp:effectExtent l="0" t="0" r="7620" b="7620"/>
+                  <wp:docPr id="15" name="Picture 15" descr="Qr code&#10;&#10;Description automatically generated"/>
+                  <wp:cNvGraphicFramePr>
+                    <a:graphicFrameLocks xmlns:a="http://schemas.openxmlformats.org/drawingml/2006/main" noChangeAspect="1"/>
+                  </wp:cNvGraphicFramePr>
+                  <a:graphic xmlns:a="http://schemas.openxmlformats.org/drawingml/2006/main">
+                    <a:graphicData uri="http://schemas.openxmlformats.org/drawingml/2006/picture">
+                      <pic:pic xmlns:pic="http://schemas.openxmlformats.org/drawingml/2006/picture">
+                        <pic:nvPicPr>
+                          <pic:cNvPr id="83" name="Ver_15_590_chars.png"/>
+                          <pic:cNvPicPr/>
+                        </pic:nvPicPr>
+                        <pic:blipFill>
+                          <a:blip r:embed="rId20" cstate="print">
+                            <a:extLst>
+                              <a:ext uri="{28A0092B-C50C-407E-A947-70E740481C1C}">
+                                <a14:useLocalDpi xmlns:a14="http://schemas.microsoft.com/office/drawing/2010/main" val="0"/>
+                              </a:ext>
+                            </a:extLst>
+                          </a:blip>
+                          <a:stretch>
+                            <a:fillRect/>
+                          </a:stretch>
+                        </pic:blipFill>
+                        <pic:spPr>
+                          <a:xfrm>
+                            <a:off x="0" y="0"/>
+                            <a:ext cx="1783080" cy="1783080"/>
+                          </a:xfrm>
+                          <a:prstGeom prst="rect">
+                            <a:avLst/>
+                          </a:prstGeom>
+                        </pic:spPr>
+                      </pic:pic>
+                    </a:graphicData>
+                  </a:graphic>
+                </wp:inline>
+              </w:drawing>
+            </w:r>
+          </w:p>
+        </w:tc>
+      </w:tr>
+      <w:tr>
+        <w:trPr>
+          <w:cantSplit/>
+          <w:trHeight w:val="144"/>
+        </w:trPr>
+        <w:tc>
+          <w:tcPr>
+            <w:tcW w:w="3024" w:type="dxa"/>
+          </w:tcPr>
+          <w:p>
+            <w:pPr>
+              <w:rPr>
+                <w:noProof/>
+              </w:rPr>
+            </w:pPr>
+          </w:p>
+        </w:tc>
+        <w:tc>
+          <w:tcPr>
+            <w:tcW w:w="236" w:type="dxa"/>
+          </w:tcPr>
+          <w:p/>
+        </w:tc>
+        <w:tc>
+          <w:tcPr>
+            <w:tcW w:w="3024" w:type="dxa"/>
+          </w:tcPr>
+          <w:p>
+            <w:pPr>
+              <w:rPr>
+                <w:noProof/>
+              </w:rPr>
+            </w:pPr>
+          </w:p>
+        </w:tc>
+        <w:tc>
+          <w:tcPr>
+            <w:tcW w:w="236" w:type="dxa"/>
+          </w:tcPr>
+          <w:p>
+            <w:pPr>
+              <w:rPr>
+                <w:noProof/>
+              </w:rPr>
+            </w:pPr>
+          </w:p>
+        </w:tc>
+        <w:tc>
+          <w:tcPr>
+            <w:tcW w:w="3024" w:type="dxa"/>
+          </w:tcPr>
+          <w:p>
+            <w:pPr>
+              <w:rPr>
+                <w:noProof/>
+              </w:rPr>
+            </w:pPr>
+          </w:p>
+        </w:tc>
+      </w:tr>
+      <w:tr>
+        <w:trPr>
+          <w:cantSplit/>
+          <w:trHeight w:val="144"/>
+        </w:trPr>
+        <w:tc>
+          <w:tcPr>
+            <w:tcW w:w="3024" w:type="dxa"/>
+          </w:tcPr>
+          <w:p>
+            <w:pPr>
+              <w:rPr>
+                <w:noProof/>
+              </w:rPr>
+            </w:pPr>
+          </w:p>
+        </w:tc>
+        <w:tc>
+          <w:tcPr>
+            <w:tcW w:w="236" w:type="dxa"/>
+          </w:tcPr>
+          <w:p/>
+        </w:tc>
+        <w:tc>
+          <w:tcPr>
+            <w:tcW w:w="3024" w:type="dxa"/>
+          </w:tcPr>
+          <w:p>
+            <w:pPr>
+              <w:rPr>
+                <w:noProof/>
+              </w:rPr>
+            </w:pPr>
+          </w:p>
+        </w:tc>
+        <w:tc>
+          <w:tcPr>
+            <w:tcW w:w="236" w:type="dxa"/>
+          </w:tcPr>
+          <w:p>
+            <w:pPr>
+              <w:rPr>
+                <w:noProof/>
+              </w:rPr>
+            </w:pPr>
+          </w:p>
+        </w:tc>
+        <w:tc>
+          <w:tcPr>
+            <w:tcW w:w="3024" w:type="dxa"/>
+          </w:tcPr>
+          <w:p>
+            <w:pPr>
+              <w:rPr>
+                <w:noProof/>
+              </w:rPr>
+            </w:pPr>
+          </w:p>
+        </w:tc>
+      </w:tr>
+      <w:tr>
+        <w:trPr>
+          <w:cantSplit/>
+          <w:trHeight w:val="144"/>
+        </w:trPr>
+        <w:tc>
+          <w:tcPr>
+            <w:tcW w:w="3024" w:type="dxa"/>
+          </w:tcPr>
+          <w:p>
+            <w:pPr>
+              <w:rPr>
+                <w:noProof/>
+              </w:rPr>
+            </w:pPr>
+          </w:p>
+        </w:tc>
+        <w:tc>
+          <w:tcPr>
+            <w:tcW w:w="236" w:type="dxa"/>
+          </w:tcPr>
+          <w:p/>
+        </w:tc>
+        <w:tc>
+          <w:tcPr>
+            <w:tcW w:w="3024" w:type="dxa"/>
+          </w:tcPr>
+          <w:p>
+            <w:pPr>
+              <w:rPr>
+                <w:noProof/>
+              </w:rPr>
+            </w:pPr>
+          </w:p>
+        </w:tc>
+        <w:tc>
+          <w:tcPr>
+            <w:tcW w:w="236" w:type="dxa"/>
+          </w:tcPr>
+          <w:p>
+            <w:pPr>
+              <w:rPr>
+                <w:noProof/>
+              </w:rPr>
+            </w:pPr>
+          </w:p>
+        </w:tc>
+        <w:tc>
+          <w:tcPr>
+            <w:tcW w:w="3024" w:type="dxa"/>
+          </w:tcPr>
+          <w:p>
+            <w:pPr>
+              <w:rPr>
+                <w:noProof/>
+              </w:rPr>
+            </w:pPr>
+          </w:p>
+        </w:tc>
+      </w:tr>
+      <w:tr>
+        <w:trPr>
+          <w:cantSplit/>
+          <w:trHeight w:val="144"/>
+        </w:trPr>
+        <w:tc>
+          <w:tcPr>
+            <w:tcW w:w="3024" w:type="dxa"/>
+          </w:tcPr>
+          <w:p>
+            <w:pPr>
+              <w:rPr>
+                <w:noProof/>
+              </w:rPr>
+            </w:pPr>
+          </w:p>
+        </w:tc>
+        <w:tc>
+          <w:tcPr>
+            <w:tcW w:w="236" w:type="dxa"/>
+          </w:tcPr>
+          <w:p/>
+        </w:tc>
+        <w:tc>
+          <w:tcPr>
+            <w:tcW w:w="3024" w:type="dxa"/>
+          </w:tcPr>
+          <w:p>
+            <w:pPr>
+              <w:rPr>
+                <w:noProof/>
+              </w:rPr>
+            </w:pPr>
+          </w:p>
+        </w:tc>
+        <w:tc>
+          <w:tcPr>
+            <w:tcW w:w="236" w:type="dxa"/>
+          </w:tcPr>
+          <w:p>
+            <w:pPr>
+              <w:rPr>
+                <w:noProof/>
+              </w:rPr>
+            </w:pPr>
+          </w:p>
+        </w:tc>
+        <w:tc>
+          <w:tcPr>
+            <w:tcW w:w="3024" w:type="dxa"/>
+          </w:tcPr>
+          <w:p>
+            <w:pPr>
+              <w:rPr>
+                <w:noProof/>
+              </w:rPr>
+            </w:pPr>
+          </w:p>
+        </w:tc>
+      </w:tr>
+      <w:tr>
+        <w:trPr>
+          <w:cantSplit/>
+          <w:trHeight w:val="144"/>
+        </w:trPr>
+        <w:tc>
+          <w:tcPr>
+            <w:tcW w:w="3024" w:type="dxa"/>
+          </w:tcPr>
+          <w:p>
+            <w:pPr>
+              <w:rPr>
+                <w:noProof/>
+              </w:rPr>
+            </w:pPr>
+          </w:p>
+        </w:tc>
+        <w:tc>
+          <w:tcPr>
+            <w:tcW w:w="236" w:type="dxa"/>
+          </w:tcPr>
+          <w:p/>
+        </w:tc>
+        <w:tc>
+          <w:tcPr>
+            <w:tcW w:w="3024" w:type="dxa"/>
+          </w:tcPr>
+          <w:p>
+            <w:pPr>
+              <w:rPr>
+                <w:noProof/>
+              </w:rPr>
+            </w:pPr>
+          </w:p>
+        </w:tc>
+        <w:tc>
+          <w:tcPr>
+            <w:tcW w:w="236" w:type="dxa"/>
+          </w:tcPr>
+          <w:p>
+            <w:pPr>
+              <w:rPr>
+                <w:noProof/>
+              </w:rPr>
+            </w:pPr>
+          </w:p>
+        </w:tc>
+        <w:tc>
+          <w:tcPr>
+            <w:tcW w:w="3024" w:type="dxa"/>
+          </w:tcPr>
+          <w:p>
+            <w:pPr>
+              <w:rPr>
+                <w:noProof/>
+              </w:rPr>
+            </w:pPr>
+          </w:p>
+        </w:tc>
+      </w:tr>
+    </w:tbl>
+    <w:p/>
+    <w:p>
+      <w:r>
+        <w:br w:type="page"/>
+      </w:r>
+    </w:p>
+    <w:tbl>
+      <w:tblPr>
+        <w:tblStyle w:val="TableGrid"/>
+        <w:tblW w:w="9544" w:type="dxa"/>
+        <w:tblBorders>
+          <w:top w:val="none" w:sz="0" w:space="0" w:color="auto"/>
+          <w:left w:val="none" w:sz="0" w:space="0" w:color="auto"/>
+          <w:bottom w:val="none" w:sz="0" w:space="0" w:color="auto"/>
+          <w:right w:val="none" w:sz="0" w:space="0" w:color="auto"/>
+          <w:insideH w:val="none" w:sz="0" w:space="0" w:color="auto"/>
+          <w:insideV w:val="none" w:sz="0" w:space="0" w:color="auto"/>
+        </w:tblBorders>
+        <w:tblLayout w:type="fixed"/>
+        <w:tblLook w:val="04A0" w:firstRow="1" w:lastRow="0" w:firstColumn="1" w:lastColumn="0" w:noHBand="0" w:noVBand="1"/>
+      </w:tblPr>
+      <w:tblGrid>
+        <w:gridCol w:w="3024"/>
+        <w:gridCol w:w="236"/>
+        <w:gridCol w:w="3024"/>
+        <w:gridCol w:w="236"/>
+        <w:gridCol w:w="3024"/>
+      </w:tblGrid>
+      <w:tr>
+        <w:trPr>
+          <w:cantSplit/>
+          <w:trHeight w:val="144"/>
+        </w:trPr>
+        <w:tc>
+          <w:tcPr>
+            <w:tcW w:w="3024" w:type="dxa"/>
+          </w:tcPr>
+          <w:p>
+            <w:pPr>
+              <w:rPr>
+                <w:noProof/>
+              </w:rPr>
+            </w:pPr>
+            <w:r>
+              <w:rPr>
+                <w:noProof/>
+              </w:rPr>
+              <w:lastRenderedPageBreak/>
+              <w:t xml:space="preserve">Printed at </w:t>
+            </w:r>
+            <w:r>
+              <w:rPr>
+                <w:noProof/>
+              </w:rPr>
+              <w:t>2</w:t>
+            </w:r>
+            <w:r>
+              <w:rPr>
+                <w:noProof/>
+              </w:rPr>
+              <w:t xml:space="preserve">0 mm x </w:t>
+            </w:r>
+            <w:r>
+              <w:rPr>
+                <w:noProof/>
+              </w:rPr>
+              <w:t>2</w:t>
+            </w:r>
+            <w:r>
+              <w:rPr>
+                <w:noProof/>
+              </w:rPr>
+              <w:t>0 mm</w:t>
+            </w:r>
+          </w:p>
+        </w:tc>
+        <w:tc>
+          <w:tcPr>
+            <w:tcW w:w="236" w:type="dxa"/>
+          </w:tcPr>
+          <w:p/>
+        </w:tc>
+        <w:tc>
+          <w:tcPr>
+            <w:tcW w:w="3024" w:type="dxa"/>
+          </w:tcPr>
+          <w:p>
+            <w:pPr>
+              <w:rPr>
+                <w:noProof/>
+              </w:rPr>
+            </w:pPr>
+          </w:p>
+        </w:tc>
+        <w:tc>
+          <w:tcPr>
+            <w:tcW w:w="236" w:type="dxa"/>
+          </w:tcPr>
+          <w:p>
+            <w:pPr>
+              <w:rPr>
+                <w:noProof/>
+              </w:rPr>
+            </w:pPr>
+          </w:p>
+        </w:tc>
+        <w:tc>
+          <w:tcPr>
+            <w:tcW w:w="3024" w:type="dxa"/>
+          </w:tcPr>
+          <w:p>
+            <w:pPr>
+              <w:rPr>
+                <w:noProof/>
+              </w:rPr>
+            </w:pPr>
+          </w:p>
+        </w:tc>
+      </w:tr>
+      <w:tr>
+        <w:trPr>
+          <w:cantSplit/>
+          <w:trHeight w:val="144"/>
+        </w:trPr>
+        <w:tc>
+          <w:tcPr>
+            <w:tcW w:w="3024" w:type="dxa"/>
+          </w:tcPr>
+          <w:p>
+            <w:pPr>
+              <w:rPr>
+                <w:noProof/>
+              </w:rPr>
+            </w:pPr>
+          </w:p>
+          <w:p>
+            <w:pPr>
+              <w:rPr>
+                <w:noProof/>
+              </w:rPr>
+            </w:pPr>
+            <w:r>
+              <w:rPr>
+                <w:noProof/>
+              </w:rPr>
+              <w:t>Ver_1_14_chars.png</w:t>
+            </w:r>
+          </w:p>
+          <w:p>
+            <w:pPr>
+              <w:rPr>
+                <w:noProof/>
+              </w:rPr>
+            </w:pPr>
+          </w:p>
+        </w:tc>
+        <w:tc>
+          <w:tcPr>
+            <w:tcW w:w="236" w:type="dxa"/>
+          </w:tcPr>
+          <w:p/>
+        </w:tc>
+        <w:tc>
+          <w:tcPr>
+            <w:tcW w:w="3024" w:type="dxa"/>
+          </w:tcPr>
+          <w:p>
+            <w:pPr>
+              <w:rPr>
+                <w:noProof/>
+              </w:rPr>
+            </w:pPr>
+          </w:p>
+        </w:tc>
+        <w:tc>
+          <w:tcPr>
+            <w:tcW w:w="236" w:type="dxa"/>
+          </w:tcPr>
+          <w:p>
+            <w:pPr>
+              <w:rPr>
+                <w:noProof/>
+              </w:rPr>
+            </w:pPr>
+          </w:p>
+        </w:tc>
+        <w:tc>
+          <w:tcPr>
+            <w:tcW w:w="3024" w:type="dxa"/>
+          </w:tcPr>
+          <w:p>
+            <w:pPr>
+              <w:rPr>
+                <w:noProof/>
+              </w:rPr>
+            </w:pPr>
+          </w:p>
+          <w:p>
+            <w:pPr>
+              <w:rPr>
+                <w:noProof/>
+              </w:rPr>
+            </w:pPr>
+            <w:r>
+              <w:rPr>
+                <w:noProof/>
+              </w:rPr>
+              <w:t>Ver_3_53_chars.png</w:t>
+            </w:r>
+          </w:p>
+          <w:p>
+            <w:pPr>
+              <w:rPr>
+                <w:noProof/>
+              </w:rPr>
+            </w:pPr>
+          </w:p>
+        </w:tc>
+      </w:tr>
+      <w:tr>
+        <w:trPr>
+          <w:cantSplit/>
+          <w:trHeight w:val="2835"/>
+        </w:trPr>
+        <w:tc>
+          <w:tcPr>
+            <w:tcW w:w="3024" w:type="dxa"/>
+          </w:tcPr>
+          <w:p>
+            <w:r>
+              <w:rPr>
+                <w:noProof/>
+              </w:rPr>
+              <w:drawing>
+                <wp:inline distT="0" distB="0" distL="0" distR="0" wp14:anchorId="3603820D" wp14:editId="75B460B6">
+                  <wp:extent cx="722376" cy="722376"/>
+                  <wp:effectExtent l="0" t="0" r="1905" b="1905"/>
+                  <wp:docPr id="33" name="Picture 33" descr="Qr code&#10;&#10;Description automatically generated"/>
+                  <wp:cNvGraphicFramePr>
+                    <a:graphicFrameLocks xmlns:a="http://schemas.openxmlformats.org/drawingml/2006/main" noChangeAspect="1"/>
+                  </wp:cNvGraphicFramePr>
+                  <a:graphic xmlns:a="http://schemas.openxmlformats.org/drawingml/2006/main">
+                    <a:graphicData uri="http://schemas.openxmlformats.org/drawingml/2006/picture">
+                      <pic:pic xmlns:pic="http://schemas.openxmlformats.org/drawingml/2006/picture">
+                        <pic:nvPicPr>
+                          <pic:cNvPr id="45" name="Ver_1_14_chars.png"/>
+                          <pic:cNvPicPr/>
+                        </pic:nvPicPr>
+                        <pic:blipFill>
+                          <a:blip r:embed="rId7" cstate="print">
+                            <a:extLst>
+                              <a:ext uri="{28A0092B-C50C-407E-A947-70E740481C1C}">
+                                <a14:useLocalDpi xmlns:a14="http://schemas.microsoft.com/office/drawing/2010/main" val="0"/>
+                              </a:ext>
+                            </a:extLst>
+                          </a:blip>
+                          <a:stretch>
+                            <a:fillRect/>
+                          </a:stretch>
+                        </pic:blipFill>
+                        <pic:spPr>
+                          <a:xfrm>
+                            <a:off x="0" y="0"/>
+                            <a:ext cx="722376" cy="722376"/>
+                          </a:xfrm>
+                          <a:prstGeom prst="rect">
+                            <a:avLst/>
+                          </a:prstGeom>
+                        </pic:spPr>
+                      </pic:pic>
+                    </a:graphicData>
+                  </a:graphic>
+                </wp:inline>
+              </w:drawing>
+            </w:r>
+          </w:p>
+        </w:tc>
+        <w:tc>
+          <w:tcPr>
+            <w:tcW w:w="236" w:type="dxa"/>
+          </w:tcPr>
+          <w:p/>
+        </w:tc>
+        <w:tc>
+          <w:tcPr>
+            <w:tcW w:w="3024" w:type="dxa"/>
+          </w:tcPr>
+          <w:p>
+            <w:pPr>
+              <w:rPr>
+                <w:noProof/>
+              </w:rPr>
+            </w:pPr>
+          </w:p>
+        </w:tc>
+        <w:tc>
+          <w:tcPr>
+            <w:tcW w:w="236" w:type="dxa"/>
+          </w:tcPr>
+          <w:p>
+            <w:pPr>
+              <w:rPr>
+                <w:noProof/>
+              </w:rPr>
+            </w:pPr>
+          </w:p>
+        </w:tc>
+        <w:tc>
+          <w:tcPr>
+            <w:tcW w:w="3024" w:type="dxa"/>
+          </w:tcPr>
+          <w:p>
+            <w:pPr>
+              <w:rPr>
+                <w:noProof/>
+              </w:rPr>
+            </w:pPr>
+            <w:r>
+              <w:rPr>
+                <w:noProof/>
+              </w:rPr>
+              <w:drawing>
+                <wp:inline distT="0" distB="0" distL="0" distR="0" wp14:anchorId="1EAB1DD1" wp14:editId="23EF1B88">
+                  <wp:extent cx="722376" cy="722376"/>
+                  <wp:effectExtent l="0" t="0" r="1905" b="1905"/>
+                  <wp:docPr id="34" name="Picture 34" descr="Qr code&#10;&#10;Description automatically generated"/>
+                  <wp:cNvGraphicFramePr>
+                    <a:graphicFrameLocks xmlns:a="http://schemas.openxmlformats.org/drawingml/2006/main" noChangeAspect="1"/>
+                  </wp:cNvGraphicFramePr>
+                  <a:graphic xmlns:a="http://schemas.openxmlformats.org/drawingml/2006/main">
+                    <a:graphicData uri="http://schemas.openxmlformats.org/drawingml/2006/picture">
+                      <pic:pic xmlns:pic="http://schemas.openxmlformats.org/drawingml/2006/picture">
+                        <pic:nvPicPr>
+                          <pic:cNvPr id="32" name="Ver_3_53_chars.png"/>
+                          <pic:cNvPicPr/>
+                        </pic:nvPicPr>
+                        <pic:blipFill>
+                          <a:blip r:embed="rId8" cstate="print">
+                            <a:extLst>
+                              <a:ext uri="{28A0092B-C50C-407E-A947-70E740481C1C}">
+                                <a14:useLocalDpi xmlns:a14="http://schemas.microsoft.com/office/drawing/2010/main" val="0"/>
+                              </a:ext>
+                            </a:extLst>
+                          </a:blip>
+                          <a:stretch>
+                            <a:fillRect/>
+                          </a:stretch>
+                        </pic:blipFill>
+                        <pic:spPr>
+                          <a:xfrm>
+                            <a:off x="0" y="0"/>
+                            <a:ext cx="722376" cy="722376"/>
+                          </a:xfrm>
+                          <a:prstGeom prst="rect">
+                            <a:avLst/>
+                          </a:prstGeom>
+                        </pic:spPr>
+                      </pic:pic>
+                    </a:graphicData>
+                  </a:graphic>
+                </wp:inline>
+              </w:drawing>
+            </w:r>
+          </w:p>
+        </w:tc>
+      </w:tr>
+      <w:tr>
+        <w:trPr>
+          <w:cantSplit/>
+          <w:trHeight w:val="144"/>
+        </w:trPr>
+        <w:tc>
+          <w:tcPr>
+            <w:tcW w:w="3024" w:type="dxa"/>
+          </w:tcPr>
+          <w:p>
+            <w:pPr>
+              <w:rPr>
+                <w:noProof/>
+              </w:rPr>
+            </w:pPr>
+          </w:p>
+          <w:p>
+            <w:pPr>
+              <w:rPr>
+                <w:noProof/>
+              </w:rPr>
+            </w:pPr>
+            <w:r>
+              <w:rPr>
+                <w:noProof/>
+              </w:rPr>
+              <w:t>Ver_4_82_chars.png</w:t>
+            </w:r>
+          </w:p>
+        </w:tc>
+        <w:tc>
+          <w:tcPr>
+            <w:tcW w:w="236" w:type="dxa"/>
+          </w:tcPr>
+          <w:p/>
+        </w:tc>
+        <w:tc>
+          <w:tcPr>
+            <w:tcW w:w="3024" w:type="dxa"/>
+          </w:tcPr>
+          <w:p>
+            <w:pPr>
+              <w:rPr>
+                <w:noProof/>
+              </w:rPr>
+            </w:pPr>
+          </w:p>
+          <w:p>
+            <w:pPr>
+              <w:rPr>
+                <w:noProof/>
+              </w:rPr>
+            </w:pPr>
+            <w:r>
+              <w:rPr>
+                <w:noProof/>
+              </w:rPr>
+              <w:t>Ver_5_113_chars.png</w:t>
+            </w:r>
+          </w:p>
+          <w:p>
+            <w:pPr>
+              <w:rPr>
+                <w:noProof/>
+              </w:rPr>
+            </w:pPr>
+          </w:p>
+        </w:tc>
+        <w:tc>
+          <w:tcPr>
+            <w:tcW w:w="236" w:type="dxa"/>
+          </w:tcPr>
+          <w:p>
+            <w:pPr>
+              <w:rPr>
+                <w:noProof/>
+              </w:rPr>
+            </w:pPr>
+          </w:p>
+        </w:tc>
+        <w:tc>
+          <w:tcPr>
+            <w:tcW w:w="3024" w:type="dxa"/>
+          </w:tcPr>
+          <w:p>
+            <w:pPr>
+              <w:rPr>
+                <w:noProof/>
+              </w:rPr>
+            </w:pPr>
+          </w:p>
+          <w:p>
+            <w:pPr>
+              <w:rPr>
+                <w:noProof/>
+              </w:rPr>
+            </w:pPr>
+            <w:r>
+              <w:rPr>
+                <w:noProof/>
+              </w:rPr>
+              <w:t>Ver_6_145_chars.png</w:t>
+            </w:r>
+          </w:p>
+          <w:p>
+            <w:pPr>
+              <w:rPr>
+                <w:noProof/>
+              </w:rPr>
+            </w:pPr>
+          </w:p>
+        </w:tc>
+      </w:tr>
+      <w:tr>
+        <w:trPr>
+          <w:cantSplit/>
+          <w:trHeight w:val="3105"/>
+        </w:trPr>
+        <w:tc>
+          <w:tcPr>
+            <w:tcW w:w="3024" w:type="dxa"/>
+          </w:tcPr>
+          <w:p>
+            <w:pPr>
+              <w:rPr>
+                <w:noProof/>
+              </w:rPr>
+            </w:pPr>
+            <w:r>
+              <w:rPr>
+                <w:noProof/>
+              </w:rPr>
+              <w:drawing>
+                <wp:inline distT="0" distB="0" distL="0" distR="0" wp14:anchorId="0F7B0D01" wp14:editId="26FFFC29">
+                  <wp:extent cx="722376" cy="722376"/>
+                  <wp:effectExtent l="0" t="0" r="1905" b="1905"/>
+                  <wp:docPr id="35" name="Picture 35" descr="Qr code&#10;&#10;Description automatically generated"/>
+                  <wp:cNvGraphicFramePr>
+                    <a:graphicFrameLocks xmlns:a="http://schemas.openxmlformats.org/drawingml/2006/main" noChangeAspect="1"/>
+                  </wp:cNvGraphicFramePr>
+                  <a:graphic xmlns:a="http://schemas.openxmlformats.org/drawingml/2006/main">
+                    <a:graphicData uri="http://schemas.openxmlformats.org/drawingml/2006/picture">
+                      <pic:pic xmlns:pic="http://schemas.openxmlformats.org/drawingml/2006/picture">
+                        <pic:nvPicPr>
+                          <pic:cNvPr id="31" name="Ver_4_82_chars.png"/>
+                          <pic:cNvPicPr/>
+                        </pic:nvPicPr>
+                        <pic:blipFill>
+                          <a:blip r:embed="rId9" cstate="print">
+                            <a:extLst>
+                              <a:ext uri="{28A0092B-C50C-407E-A947-70E740481C1C}">
+                                <a14:useLocalDpi xmlns:a14="http://schemas.microsoft.com/office/drawing/2010/main" val="0"/>
+                              </a:ext>
+                            </a:extLst>
+                          </a:blip>
+                          <a:stretch>
+                            <a:fillRect/>
+                          </a:stretch>
+                        </pic:blipFill>
+                        <pic:spPr>
+                          <a:xfrm>
+                            <a:off x="0" y="0"/>
+                            <a:ext cx="722376" cy="722376"/>
+                          </a:xfrm>
+                          <a:prstGeom prst="rect">
+                            <a:avLst/>
+                          </a:prstGeom>
+                        </pic:spPr>
+                      </pic:pic>
+                    </a:graphicData>
+                  </a:graphic>
+                </wp:inline>
+              </w:drawing>
+            </w:r>
+          </w:p>
+        </w:tc>
+        <w:tc>
+          <w:tcPr>
+            <w:tcW w:w="236" w:type="dxa"/>
+          </w:tcPr>
+          <w:p/>
+        </w:tc>
+        <w:tc>
+          <w:tcPr>
+            <w:tcW w:w="3024" w:type="dxa"/>
+          </w:tcPr>
+          <w:p>
+            <w:pPr>
+              <w:rPr>
+                <w:noProof/>
+              </w:rPr>
+            </w:pPr>
+            <w:r>
+              <w:rPr>
+                <w:noProof/>
+              </w:rPr>
+              <w:drawing>
+                <wp:inline distT="0" distB="0" distL="0" distR="0" wp14:anchorId="0DC4EB6E" wp14:editId="45797CDF">
+                  <wp:extent cx="722376" cy="722376"/>
+                  <wp:effectExtent l="0" t="0" r="1905" b="1905"/>
+                  <wp:docPr id="36" name="Picture 36" descr="Qr code&#10;&#10;Description automatically generated"/>
+                  <wp:cNvGraphicFramePr>
+                    <a:graphicFrameLocks xmlns:a="http://schemas.openxmlformats.org/drawingml/2006/main" noChangeAspect="1"/>
+                  </wp:cNvGraphicFramePr>
+                  <a:graphic xmlns:a="http://schemas.openxmlformats.org/drawingml/2006/main">
+                    <a:graphicData uri="http://schemas.openxmlformats.org/drawingml/2006/picture">
+                      <pic:pic xmlns:pic="http://schemas.openxmlformats.org/drawingml/2006/picture">
+                        <pic:nvPicPr>
+                          <pic:cNvPr id="30" name="Ver_5_113_chars.png"/>
+                          <pic:cNvPicPr/>
+                        </pic:nvPicPr>
+                        <pic:blipFill>
+                          <a:blip r:embed="rId10" cstate="print">
+                            <a:extLst>
+                              <a:ext uri="{28A0092B-C50C-407E-A947-70E740481C1C}">
+                                <a14:useLocalDpi xmlns:a14="http://schemas.microsoft.com/office/drawing/2010/main" val="0"/>
+                              </a:ext>
+                            </a:extLst>
+                          </a:blip>
+                          <a:stretch>
+                            <a:fillRect/>
+                          </a:stretch>
+                        </pic:blipFill>
+                        <pic:spPr>
+                          <a:xfrm>
+                            <a:off x="0" y="0"/>
+                            <a:ext cx="722376" cy="722376"/>
+                          </a:xfrm>
+                          <a:prstGeom prst="rect">
+                            <a:avLst/>
+                          </a:prstGeom>
+                        </pic:spPr>
+                      </pic:pic>
+                    </a:graphicData>
+                  </a:graphic>
+                </wp:inline>
+              </w:drawing>
+            </w:r>
+          </w:p>
+        </w:tc>
+        <w:tc>
+          <w:tcPr>
+            <w:tcW w:w="236" w:type="dxa"/>
+          </w:tcPr>
+          <w:p>
+            <w:pPr>
+              <w:rPr>
+                <w:noProof/>
+              </w:rPr>
+            </w:pPr>
+          </w:p>
+        </w:tc>
+        <w:tc>
+          <w:tcPr>
+            <w:tcW w:w="3024" w:type="dxa"/>
+          </w:tcPr>
+          <w:p>
+            <w:pPr>
+              <w:rPr>
+                <w:noProof/>
+              </w:rPr>
+            </w:pPr>
+            <w:r>
+              <w:rPr>
+                <w:noProof/>
+              </w:rPr>
+              <w:drawing>
+                <wp:inline distT="0" distB="0" distL="0" distR="0" wp14:anchorId="528A90CE" wp14:editId="60B857E4">
+                  <wp:extent cx="722376" cy="722376"/>
+                  <wp:effectExtent l="0" t="0" r="1905" b="1905"/>
+                  <wp:docPr id="37" name="Picture 37" descr="Qr code&#10;&#10;Description automatically generated"/>
+                  <wp:cNvGraphicFramePr>
+                    <a:graphicFrameLocks xmlns:a="http://schemas.openxmlformats.org/drawingml/2006/main" noChangeAspect="1"/>
+                  </wp:cNvGraphicFramePr>
+                  <a:graphic xmlns:a="http://schemas.openxmlformats.org/drawingml/2006/main">
+                    <a:graphicData uri="http://schemas.openxmlformats.org/drawingml/2006/picture">
+                      <pic:pic xmlns:pic="http://schemas.openxmlformats.org/drawingml/2006/picture">
+                        <pic:nvPicPr>
+                          <pic:cNvPr id="29" name="Ver_6_145_chars.png"/>
+                          <pic:cNvPicPr/>
+                        </pic:nvPicPr>
+                        <pic:blipFill>
+                          <a:blip r:embed="rId11" cstate="print">
+                            <a:extLst>
+                              <a:ext uri="{28A0092B-C50C-407E-A947-70E740481C1C}">
+                                <a14:useLocalDpi xmlns:a14="http://schemas.microsoft.com/office/drawing/2010/main" val="0"/>
+                              </a:ext>
+                            </a:extLst>
+                          </a:blip>
+                          <a:stretch>
+                            <a:fillRect/>
+                          </a:stretch>
+                        </pic:blipFill>
+                        <pic:spPr>
+                          <a:xfrm>
+                            <a:off x="0" y="0"/>
+                            <a:ext cx="722376" cy="722376"/>
+                          </a:xfrm>
+                          <a:prstGeom prst="rect">
+                            <a:avLst/>
+                          </a:prstGeom>
+                        </pic:spPr>
+                      </pic:pic>
+                    </a:graphicData>
+                  </a:graphic>
+                </wp:inline>
+              </w:drawing>
+            </w:r>
+          </w:p>
+        </w:tc>
+      </w:tr>
+      <w:tr>
+        <w:trPr>
+          <w:cantSplit/>
+          <w:trHeight w:val="144"/>
+        </w:trPr>
+        <w:tc>
+          <w:tcPr>
+            <w:tcW w:w="3024" w:type="dxa"/>
+          </w:tcPr>
+          <w:p>
+            <w:pPr>
+              <w:rPr>
+                <w:noProof/>
+              </w:rPr>
+            </w:pPr>
+          </w:p>
+          <w:p>
+            <w:pPr>
+              <w:rPr>
+                <w:noProof/>
+              </w:rPr>
+            </w:pPr>
+            <w:r>
+              <w:rPr>
+                <w:noProof/>
+              </w:rPr>
+              <w:t>Ver_7_169_chars.png</w:t>
+            </w:r>
+          </w:p>
+          <w:p>
+            <w:pPr>
+              <w:rPr>
+                <w:noProof/>
+              </w:rPr>
+            </w:pPr>
+          </w:p>
+        </w:tc>
+        <w:tc>
+          <w:tcPr>
+            <w:tcW w:w="236" w:type="dxa"/>
+          </w:tcPr>
+          <w:p/>
+        </w:tc>
+        <w:tc>
+          <w:tcPr>
+            <w:tcW w:w="3024" w:type="dxa"/>
+          </w:tcPr>
+          <w:p>
+            <w:pPr>
+              <w:rPr>
+                <w:noProof/>
+              </w:rPr>
+            </w:pPr>
+          </w:p>
+          <w:p>
+            <w:pPr>
+              <w:rPr>
+                <w:noProof/>
+              </w:rPr>
+            </w:pPr>
+            <w:r>
+              <w:rPr>
+                <w:noProof/>
+              </w:rPr>
+              <w:t>Ver_8_212_chars.png</w:t>
+            </w:r>
+          </w:p>
+        </w:tc>
+        <w:tc>
+          <w:tcPr>
+            <w:tcW w:w="236" w:type="dxa"/>
+          </w:tcPr>
+          <w:p>
+            <w:pPr>
+              <w:rPr>
+                <w:noProof/>
+              </w:rPr>
+            </w:pPr>
+          </w:p>
+        </w:tc>
+        <w:tc>
+          <w:tcPr>
+            <w:tcW w:w="3024" w:type="dxa"/>
+          </w:tcPr>
+          <w:p>
+            <w:pPr>
+              <w:rPr>
+                <w:noProof/>
+              </w:rPr>
+            </w:pPr>
+          </w:p>
+          <w:p>
+            <w:pPr>
+              <w:rPr>
+                <w:noProof/>
+              </w:rPr>
+            </w:pPr>
+            <w:r>
+              <w:rPr>
+                <w:noProof/>
+              </w:rPr>
+              <w:t>Ver_9_253_chars.png</w:t>
+            </w:r>
+          </w:p>
+        </w:tc>
+      </w:tr>
+      <w:tr>
+        <w:trPr>
+          <w:cantSplit/>
+          <w:trHeight w:val="144"/>
+        </w:trPr>
+        <w:tc>
+          <w:tcPr>
+            <w:tcW w:w="3024" w:type="dxa"/>
+          </w:tcPr>
+          <w:p>
+            <w:pPr>
+              <w:rPr>
+                <w:noProof/>
+              </w:rPr>
+            </w:pPr>
+            <w:r>
+              <w:rPr>
+                <w:noProof/>
+              </w:rPr>
+              <w:drawing>
+                <wp:inline distT="0" distB="0" distL="0" distR="0" wp14:anchorId="012BF544" wp14:editId="1B10C0B7">
+                  <wp:extent cx="722376" cy="722376"/>
+                  <wp:effectExtent l="0" t="0" r="1905" b="1905"/>
+                  <wp:docPr id="38" name="Picture 38" descr="Qr code&#10;&#10;Description automatically generated"/>
+                  <wp:cNvGraphicFramePr>
+                    <a:graphicFrameLocks xmlns:a="http://schemas.openxmlformats.org/drawingml/2006/main" noChangeAspect="1"/>
+                  </wp:cNvGraphicFramePr>
+                  <a:graphic xmlns:a="http://schemas.openxmlformats.org/drawingml/2006/main">
+                    <a:graphicData uri="http://schemas.openxmlformats.org/drawingml/2006/picture">
+                      <pic:pic xmlns:pic="http://schemas.openxmlformats.org/drawingml/2006/picture">
+                        <pic:nvPicPr>
+                          <pic:cNvPr id="28" name="Ver_7_169_chars.png"/>
+                          <pic:cNvPicPr/>
+                        </pic:nvPicPr>
+                        <pic:blipFill>
+                          <a:blip r:embed="rId12" cstate="print">
+                            <a:extLst>
+                              <a:ext uri="{28A0092B-C50C-407E-A947-70E740481C1C}">
+                                <a14:useLocalDpi xmlns:a14="http://schemas.microsoft.com/office/drawing/2010/main" val="0"/>
+                              </a:ext>
+                            </a:extLst>
+                          </a:blip>
+                          <a:stretch>
+                            <a:fillRect/>
+                          </a:stretch>
+                        </pic:blipFill>
+                        <pic:spPr>
+                          <a:xfrm>
+                            <a:off x="0" y="0"/>
+                            <a:ext cx="722376" cy="722376"/>
+                          </a:xfrm>
+                          <a:prstGeom prst="rect">
+                            <a:avLst/>
+                          </a:prstGeom>
+                        </pic:spPr>
+                      </pic:pic>
+                    </a:graphicData>
+                  </a:graphic>
+                </wp:inline>
+              </w:drawing>
+            </w:r>
+          </w:p>
+        </w:tc>
+        <w:tc>
+          <w:tcPr>
+            <w:tcW w:w="236" w:type="dxa"/>
+          </w:tcPr>
+          <w:p/>
+        </w:tc>
+        <w:tc>
+          <w:tcPr>
+            <w:tcW w:w="3024" w:type="dxa"/>
+          </w:tcPr>
+          <w:p>
+            <w:pPr>
+              <w:rPr>
+                <w:noProof/>
+              </w:rPr>
+            </w:pPr>
+            <w:r>
+              <w:rPr>
+                <w:noProof/>
+              </w:rPr>
+              <w:drawing>
+                <wp:inline distT="0" distB="0" distL="0" distR="0" wp14:anchorId="03F9D7DE" wp14:editId="21D347BB">
+                  <wp:extent cx="722376" cy="722376"/>
+                  <wp:effectExtent l="0" t="0" r="1905" b="1905"/>
+                  <wp:docPr id="39" name="Picture 39" descr="Qr code&#10;&#10;Description automatically generated"/>
+                  <wp:cNvGraphicFramePr>
+                    <a:graphicFrameLocks xmlns:a="http://schemas.openxmlformats.org/drawingml/2006/main" noChangeAspect="1"/>
+                  </wp:cNvGraphicFramePr>
+                  <a:graphic xmlns:a="http://schemas.openxmlformats.org/drawingml/2006/main">
+                    <a:graphicData uri="http://schemas.openxmlformats.org/drawingml/2006/picture">
+                      <pic:pic xmlns:pic="http://schemas.openxmlformats.org/drawingml/2006/picture">
+                        <pic:nvPicPr>
+                          <pic:cNvPr id="27" name="Ver_8_212_chars.png"/>
+                          <pic:cNvPicPr/>
+                        </pic:nvPicPr>
+                        <pic:blipFill>
+                          <a:blip r:embed="rId13" cstate="print">
+                            <a:extLst>
+                              <a:ext uri="{28A0092B-C50C-407E-A947-70E740481C1C}">
+                                <a14:useLocalDpi xmlns:a14="http://schemas.microsoft.com/office/drawing/2010/main" val="0"/>
+                              </a:ext>
+                            </a:extLst>
+                          </a:blip>
+                          <a:stretch>
+                            <a:fillRect/>
+                          </a:stretch>
+                        </pic:blipFill>
+                        <pic:spPr>
+                          <a:xfrm>
+                            <a:off x="0" y="0"/>
+                            <a:ext cx="722376" cy="722376"/>
+                          </a:xfrm>
+                          <a:prstGeom prst="rect">
+                            <a:avLst/>
+                          </a:prstGeom>
+                        </pic:spPr>
+                      </pic:pic>
+                    </a:graphicData>
+                  </a:graphic>
+                </wp:inline>
+              </w:drawing>
+            </w:r>
+          </w:p>
+        </w:tc>
+        <w:tc>
+          <w:tcPr>
+            <w:tcW w:w="236" w:type="dxa"/>
+          </w:tcPr>
+          <w:p>
+            <w:pPr>
+              <w:rPr>
+                <w:noProof/>
+              </w:rPr>
+            </w:pPr>
+          </w:p>
+        </w:tc>
+        <w:tc>
+          <w:tcPr>
+            <w:tcW w:w="3024" w:type="dxa"/>
+          </w:tcPr>
+          <w:p>
+            <w:pPr>
+              <w:rPr>
+                <w:noProof/>
+              </w:rPr>
+            </w:pPr>
+            <w:r>
+              <w:rPr>
+                <w:noProof/>
+              </w:rPr>
+              <w:drawing>
+                <wp:inline distT="0" distB="0" distL="0" distR="0" wp14:anchorId="4BC279FB" wp14:editId="41739917">
+                  <wp:extent cx="722376" cy="722376"/>
+                  <wp:effectExtent l="0" t="0" r="1905" b="1905"/>
+                  <wp:docPr id="40" name="Picture 40" descr="Qr code&#10;&#10;Description automatically generated"/>
+                  <wp:cNvGraphicFramePr>
+                    <a:graphicFrameLocks xmlns:a="http://schemas.openxmlformats.org/drawingml/2006/main" noChangeAspect="1"/>
+                  </wp:cNvGraphicFramePr>
+                  <a:graphic xmlns:a="http://schemas.openxmlformats.org/drawingml/2006/main">
+                    <a:graphicData uri="http://schemas.openxmlformats.org/drawingml/2006/picture">
+                      <pic:pic xmlns:pic="http://schemas.openxmlformats.org/drawingml/2006/picture">
+                        <pic:nvPicPr>
+                          <pic:cNvPr id="26" name="Ver_9_253_chars.png"/>
+                          <pic:cNvPicPr/>
+                        </pic:nvPicPr>
+                        <pic:blipFill>
+                          <a:blip r:embed="rId14" cstate="print">
+                            <a:extLst>
+                              <a:ext uri="{28A0092B-C50C-407E-A947-70E740481C1C}">
+                                <a14:useLocalDpi xmlns:a14="http://schemas.microsoft.com/office/drawing/2010/main" val="0"/>
+                              </a:ext>
+                            </a:extLst>
+                          </a:blip>
+                          <a:stretch>
+                            <a:fillRect/>
+                          </a:stretch>
+                        </pic:blipFill>
+                        <pic:spPr>
+                          <a:xfrm>
+                            <a:off x="0" y="0"/>
+                            <a:ext cx="722376" cy="722376"/>
+                          </a:xfrm>
+                          <a:prstGeom prst="rect">
+                            <a:avLst/>
+                          </a:prstGeom>
+                        </pic:spPr>
+                      </pic:pic>
+                    </a:graphicData>
+                  </a:graphic>
+                </wp:inline>
+              </w:drawing>
+            </w:r>
+          </w:p>
+        </w:tc>
+      </w:tr>
+    </w:tbl>
+    <w:p>
+      <w:r>
+        <w:br w:type="page"/>
+      </w:r>
+      <w:bookmarkStart w:id="0" w:name="_GoBack"/>
+      <w:bookmarkEnd w:id="0"/>
     </w:p>
     <w:p/>
     <w:tbl>
@@ -771,642 +2942,7 @@
                 <w:noProof/>
               </w:rPr>
             </w:pPr>
-            <w:r>
-              <w:rPr>
-                <w:noProof/>
-              </w:rPr>
-              <w:t>Printed at 50 mm x 50 mm</w:t>
-            </w:r>
-          </w:p>
-        </w:tc>
-        <w:tc>
-          <w:tcPr>
-            <w:tcW w:w="236" w:type="dxa"/>
-          </w:tcPr>
-          <w:p/>
-        </w:tc>
-        <w:tc>
-          <w:tcPr>
-            <w:tcW w:w="3024" w:type="dxa"/>
-          </w:tcPr>
-          <w:p>
-            <w:pPr>
-              <w:rPr>
-                <w:noProof/>
-              </w:rPr>
-            </w:pPr>
-          </w:p>
-        </w:tc>
-        <w:tc>
-          <w:tcPr>
-            <w:tcW w:w="236" w:type="dxa"/>
-          </w:tcPr>
-          <w:p>
-            <w:pPr>
-              <w:rPr>
-                <w:noProof/>
-              </w:rPr>
-            </w:pPr>
-          </w:p>
-        </w:tc>
-        <w:tc>
-          <w:tcPr>
-            <w:tcW w:w="3024" w:type="dxa"/>
-          </w:tcPr>
-          <w:p>
-            <w:pPr>
-              <w:rPr>
-                <w:noProof/>
-              </w:rPr>
-            </w:pPr>
-          </w:p>
-        </w:tc>
-      </w:tr>
-      <w:tr>
-        <w:trPr>
-          <w:cantSplit/>
-          <w:trHeight w:val="144"/>
-        </w:trPr>
-        <w:tc>
-          <w:tcPr>
-            <w:tcW w:w="3024" w:type="dxa"/>
-          </w:tcPr>
-          <w:p>
-            <w:pPr>
-              <w:rPr>
-                <w:noProof/>
-              </w:rPr>
-            </w:pPr>
-          </w:p>
-        </w:tc>
-        <w:tc>
-          <w:tcPr>
-            <w:tcW w:w="236" w:type="dxa"/>
-          </w:tcPr>
-          <w:p/>
-        </w:tc>
-        <w:tc>
-          <w:tcPr>
-            <w:tcW w:w="3024" w:type="dxa"/>
-          </w:tcPr>
-          <w:p>
-            <w:pPr>
-              <w:rPr>
-                <w:noProof/>
-              </w:rPr>
-            </w:pPr>
-          </w:p>
-          <w:p>
-            <w:pPr>
-              <w:rPr>
-                <w:noProof/>
-              </w:rPr>
-            </w:pPr>
-            <w:r>
-              <w:rPr>
-                <w:noProof/>
-              </w:rPr>
-              <w:t>Ver_14_517_chars.png</w:t>
-            </w:r>
-          </w:p>
-          <w:p>
-            <w:pPr>
-              <w:rPr>
-                <w:noProof/>
-              </w:rPr>
-            </w:pPr>
-          </w:p>
-        </w:tc>
-        <w:tc>
-          <w:tcPr>
-            <w:tcW w:w="236" w:type="dxa"/>
-          </w:tcPr>
-          <w:p>
-            <w:pPr>
-              <w:rPr>
-                <w:noProof/>
-              </w:rPr>
-            </w:pPr>
-          </w:p>
-        </w:tc>
-        <w:tc>
-          <w:tcPr>
-            <w:tcW w:w="3024" w:type="dxa"/>
-          </w:tcPr>
-          <w:p>
-            <w:pPr>
-              <w:rPr>
-                <w:noProof/>
-              </w:rPr>
-            </w:pPr>
-          </w:p>
-          <w:p>
-            <w:pPr>
-              <w:rPr>
-                <w:noProof/>
-              </w:rPr>
-            </w:pPr>
-            <w:r>
-              <w:rPr>
-                <w:noProof/>
-              </w:rPr>
-              <w:t>Ver_15_590_chars.png</w:t>
-            </w:r>
-          </w:p>
-        </w:tc>
-      </w:tr>
-      <w:tr>
-        <w:trPr>
-          <w:cantSplit/>
-          <w:trHeight w:val="2835"/>
-        </w:trPr>
-        <w:tc>
-          <w:tcPr>
-            <w:tcW w:w="3024" w:type="dxa"/>
-          </w:tcPr>
-          <w:p/>
-        </w:tc>
-        <w:tc>
-          <w:tcPr>
-            <w:tcW w:w="236" w:type="dxa"/>
-          </w:tcPr>
-          <w:p/>
-        </w:tc>
-        <w:tc>
-          <w:tcPr>
-            <w:tcW w:w="3024" w:type="dxa"/>
-          </w:tcPr>
-          <w:p>
-            <w:pPr>
-              <w:rPr>
-                <w:noProof/>
-              </w:rPr>
-            </w:pPr>
-            <w:r>
-              <w:rPr>
-                <w:noProof/>
-              </w:rPr>
-              <w:drawing>
-                <wp:inline distT="0" distB="0" distL="0" distR="0" wp14:anchorId="5C0BCE94" wp14:editId="4C00E8FE">
-                  <wp:extent cx="1783080" cy="1783080"/>
-                  <wp:effectExtent l="0" t="0" r="7620" b="7620"/>
-                  <wp:docPr id="14" name="Picture 14" descr="Qr code&#10;&#10;Description automatically generated"/>
-                  <wp:cNvGraphicFramePr>
-                    <a:graphicFrameLocks xmlns:a="http://schemas.openxmlformats.org/drawingml/2006/main" noChangeAspect="1"/>
-                  </wp:cNvGraphicFramePr>
-                  <a:graphic xmlns:a="http://schemas.openxmlformats.org/drawingml/2006/main">
-                    <a:graphicData uri="http://schemas.openxmlformats.org/drawingml/2006/picture">
-                      <pic:pic xmlns:pic="http://schemas.openxmlformats.org/drawingml/2006/picture">
-                        <pic:nvPicPr>
-                          <pic:cNvPr id="110" name="Ver_14_517_chars.png"/>
-                          <pic:cNvPicPr/>
-                        </pic:nvPicPr>
-                        <pic:blipFill>
-                          <a:blip r:embed="rId10" cstate="print">
-                            <a:extLst>
-                              <a:ext uri="{28A0092B-C50C-407E-A947-70E740481C1C}">
-                                <a14:useLocalDpi xmlns:a14="http://schemas.microsoft.com/office/drawing/2010/main" val="0"/>
-                              </a:ext>
-                            </a:extLst>
-                          </a:blip>
-                          <a:stretch>
-                            <a:fillRect/>
-                          </a:stretch>
-                        </pic:blipFill>
-                        <pic:spPr>
-                          <a:xfrm>
-                            <a:off x="0" y="0"/>
-                            <a:ext cx="1783080" cy="1783080"/>
-                          </a:xfrm>
-                          <a:prstGeom prst="rect">
-                            <a:avLst/>
-                          </a:prstGeom>
-                        </pic:spPr>
-                      </pic:pic>
-                    </a:graphicData>
-                  </a:graphic>
-                </wp:inline>
-              </w:drawing>
-            </w:r>
-          </w:p>
-        </w:tc>
-        <w:tc>
-          <w:tcPr>
-            <w:tcW w:w="236" w:type="dxa"/>
-          </w:tcPr>
-          <w:p>
-            <w:pPr>
-              <w:rPr>
-                <w:noProof/>
-              </w:rPr>
-            </w:pPr>
-          </w:p>
-        </w:tc>
-        <w:tc>
-          <w:tcPr>
-            <w:tcW w:w="3024" w:type="dxa"/>
-          </w:tcPr>
-          <w:p>
-            <w:pPr>
-              <w:rPr>
-                <w:noProof/>
-              </w:rPr>
-            </w:pPr>
-            <w:r>
-              <w:rPr>
-                <w:noProof/>
-              </w:rPr>
-              <w:drawing>
-                <wp:inline distT="0" distB="0" distL="0" distR="0" wp14:anchorId="4EA1F2DD" wp14:editId="35EEFAA0">
-                  <wp:extent cx="1783080" cy="1783080"/>
-                  <wp:effectExtent l="0" t="0" r="7620" b="7620"/>
-                  <wp:docPr id="15" name="Picture 15" descr="Qr code&#10;&#10;Description automatically generated"/>
-                  <wp:cNvGraphicFramePr>
-                    <a:graphicFrameLocks xmlns:a="http://schemas.openxmlformats.org/drawingml/2006/main" noChangeAspect="1"/>
-                  </wp:cNvGraphicFramePr>
-                  <a:graphic xmlns:a="http://schemas.openxmlformats.org/drawingml/2006/main">
-                    <a:graphicData uri="http://schemas.openxmlformats.org/drawingml/2006/picture">
-                      <pic:pic xmlns:pic="http://schemas.openxmlformats.org/drawingml/2006/picture">
-                        <pic:nvPicPr>
-                          <pic:cNvPr id="83" name="Ver_15_590_chars.png"/>
-                          <pic:cNvPicPr/>
-                        </pic:nvPicPr>
-                        <pic:blipFill>
-                          <a:blip r:embed="rId11" cstate="print">
-                            <a:extLst>
-                              <a:ext uri="{28A0092B-C50C-407E-A947-70E740481C1C}">
-                                <a14:useLocalDpi xmlns:a14="http://schemas.microsoft.com/office/drawing/2010/main" val="0"/>
-                              </a:ext>
-                            </a:extLst>
-                          </a:blip>
-                          <a:stretch>
-                            <a:fillRect/>
-                          </a:stretch>
-                        </pic:blipFill>
-                        <pic:spPr>
-                          <a:xfrm>
-                            <a:off x="0" y="0"/>
-                            <a:ext cx="1783080" cy="1783080"/>
-                          </a:xfrm>
-                          <a:prstGeom prst="rect">
-                            <a:avLst/>
-                          </a:prstGeom>
-                        </pic:spPr>
-                      </pic:pic>
-                    </a:graphicData>
-                  </a:graphic>
-                </wp:inline>
-              </w:drawing>
-            </w:r>
-          </w:p>
-        </w:tc>
-      </w:tr>
-      <w:tr>
-        <w:trPr>
-          <w:cantSplit/>
-          <w:trHeight w:val="144"/>
-        </w:trPr>
-        <w:tc>
-          <w:tcPr>
-            <w:tcW w:w="3024" w:type="dxa"/>
-          </w:tcPr>
-          <w:p>
-            <w:pPr>
-              <w:rPr>
-                <w:noProof/>
-              </w:rPr>
-            </w:pPr>
-          </w:p>
-        </w:tc>
-        <w:tc>
-          <w:tcPr>
-            <w:tcW w:w="236" w:type="dxa"/>
-          </w:tcPr>
-          <w:p/>
-        </w:tc>
-        <w:tc>
-          <w:tcPr>
-            <w:tcW w:w="3024" w:type="dxa"/>
-          </w:tcPr>
-          <w:p>
-            <w:pPr>
-              <w:rPr>
-                <w:noProof/>
-              </w:rPr>
-            </w:pPr>
-          </w:p>
-        </w:tc>
-        <w:tc>
-          <w:tcPr>
-            <w:tcW w:w="236" w:type="dxa"/>
-          </w:tcPr>
-          <w:p>
-            <w:pPr>
-              <w:rPr>
-                <w:noProof/>
-              </w:rPr>
-            </w:pPr>
-          </w:p>
-        </w:tc>
-        <w:tc>
-          <w:tcPr>
-            <w:tcW w:w="3024" w:type="dxa"/>
-          </w:tcPr>
-          <w:p>
-            <w:pPr>
-              <w:rPr>
-                <w:noProof/>
-              </w:rPr>
-            </w:pPr>
-          </w:p>
-        </w:tc>
-      </w:tr>
-      <w:tr>
-        <w:trPr>
-          <w:cantSplit/>
-          <w:trHeight w:val="144"/>
-        </w:trPr>
-        <w:tc>
-          <w:tcPr>
-            <w:tcW w:w="3024" w:type="dxa"/>
-          </w:tcPr>
-          <w:p>
-            <w:pPr>
-              <w:rPr>
-                <w:noProof/>
-              </w:rPr>
-            </w:pPr>
-          </w:p>
-        </w:tc>
-        <w:tc>
-          <w:tcPr>
-            <w:tcW w:w="236" w:type="dxa"/>
-          </w:tcPr>
-          <w:p/>
-        </w:tc>
-        <w:tc>
-          <w:tcPr>
-            <w:tcW w:w="3024" w:type="dxa"/>
-          </w:tcPr>
-          <w:p>
-            <w:pPr>
-              <w:rPr>
-                <w:noProof/>
-              </w:rPr>
-            </w:pPr>
-          </w:p>
-        </w:tc>
-        <w:tc>
-          <w:tcPr>
-            <w:tcW w:w="236" w:type="dxa"/>
-          </w:tcPr>
-          <w:p>
-            <w:pPr>
-              <w:rPr>
-                <w:noProof/>
-              </w:rPr>
-            </w:pPr>
-          </w:p>
-        </w:tc>
-        <w:tc>
-          <w:tcPr>
-            <w:tcW w:w="3024" w:type="dxa"/>
-          </w:tcPr>
-          <w:p>
-            <w:pPr>
-              <w:rPr>
-                <w:noProof/>
-              </w:rPr>
-            </w:pPr>
-          </w:p>
-        </w:tc>
-      </w:tr>
-      <w:tr>
-        <w:trPr>
-          <w:cantSplit/>
-          <w:trHeight w:val="144"/>
-        </w:trPr>
-        <w:tc>
-          <w:tcPr>
-            <w:tcW w:w="3024" w:type="dxa"/>
-          </w:tcPr>
-          <w:p>
-            <w:pPr>
-              <w:rPr>
-                <w:noProof/>
-              </w:rPr>
-            </w:pPr>
-          </w:p>
-        </w:tc>
-        <w:tc>
-          <w:tcPr>
-            <w:tcW w:w="236" w:type="dxa"/>
-          </w:tcPr>
-          <w:p/>
-        </w:tc>
-        <w:tc>
-          <w:tcPr>
-            <w:tcW w:w="3024" w:type="dxa"/>
-          </w:tcPr>
-          <w:p>
-            <w:pPr>
-              <w:rPr>
-                <w:noProof/>
-              </w:rPr>
-            </w:pPr>
-          </w:p>
-        </w:tc>
-        <w:tc>
-          <w:tcPr>
-            <w:tcW w:w="236" w:type="dxa"/>
-          </w:tcPr>
-          <w:p>
-            <w:pPr>
-              <w:rPr>
-                <w:noProof/>
-              </w:rPr>
-            </w:pPr>
-          </w:p>
-        </w:tc>
-        <w:tc>
-          <w:tcPr>
-            <w:tcW w:w="3024" w:type="dxa"/>
-          </w:tcPr>
-          <w:p>
-            <w:pPr>
-              <w:rPr>
-                <w:noProof/>
-              </w:rPr>
-            </w:pPr>
-          </w:p>
-        </w:tc>
-      </w:tr>
-      <w:tr>
-        <w:trPr>
-          <w:cantSplit/>
-          <w:trHeight w:val="144"/>
-        </w:trPr>
-        <w:tc>
-          <w:tcPr>
-            <w:tcW w:w="3024" w:type="dxa"/>
-          </w:tcPr>
-          <w:p>
-            <w:pPr>
-              <w:rPr>
-                <w:noProof/>
-              </w:rPr>
-            </w:pPr>
-          </w:p>
-        </w:tc>
-        <w:tc>
-          <w:tcPr>
-            <w:tcW w:w="236" w:type="dxa"/>
-          </w:tcPr>
-          <w:p/>
-        </w:tc>
-        <w:tc>
-          <w:tcPr>
-            <w:tcW w:w="3024" w:type="dxa"/>
-          </w:tcPr>
-          <w:p>
-            <w:pPr>
-              <w:rPr>
-                <w:noProof/>
-              </w:rPr>
-            </w:pPr>
-          </w:p>
-        </w:tc>
-        <w:tc>
-          <w:tcPr>
-            <w:tcW w:w="236" w:type="dxa"/>
-          </w:tcPr>
-          <w:p>
-            <w:pPr>
-              <w:rPr>
-                <w:noProof/>
-              </w:rPr>
-            </w:pPr>
-          </w:p>
-        </w:tc>
-        <w:tc>
-          <w:tcPr>
-            <w:tcW w:w="3024" w:type="dxa"/>
-          </w:tcPr>
-          <w:p>
-            <w:pPr>
-              <w:rPr>
-                <w:noProof/>
-              </w:rPr>
-            </w:pPr>
-          </w:p>
-        </w:tc>
-      </w:tr>
-      <w:tr>
-        <w:trPr>
-          <w:cantSplit/>
-          <w:trHeight w:val="144"/>
-        </w:trPr>
-        <w:tc>
-          <w:tcPr>
-            <w:tcW w:w="3024" w:type="dxa"/>
-          </w:tcPr>
-          <w:p>
-            <w:pPr>
-              <w:rPr>
-                <w:noProof/>
-              </w:rPr>
-            </w:pPr>
-          </w:p>
-        </w:tc>
-        <w:tc>
-          <w:tcPr>
-            <w:tcW w:w="236" w:type="dxa"/>
-          </w:tcPr>
-          <w:p/>
-        </w:tc>
-        <w:tc>
-          <w:tcPr>
-            <w:tcW w:w="3024" w:type="dxa"/>
-          </w:tcPr>
-          <w:p>
-            <w:pPr>
-              <w:rPr>
-                <w:noProof/>
-              </w:rPr>
-            </w:pPr>
-          </w:p>
-        </w:tc>
-        <w:tc>
-          <w:tcPr>
-            <w:tcW w:w="236" w:type="dxa"/>
-          </w:tcPr>
-          <w:p>
-            <w:pPr>
-              <w:rPr>
-                <w:noProof/>
-              </w:rPr>
-            </w:pPr>
-          </w:p>
-        </w:tc>
-        <w:tc>
-          <w:tcPr>
-            <w:tcW w:w="3024" w:type="dxa"/>
-          </w:tcPr>
-          <w:p>
-            <w:pPr>
-              <w:rPr>
-                <w:noProof/>
-              </w:rPr>
-            </w:pPr>
-          </w:p>
-        </w:tc>
-      </w:tr>
-    </w:tbl>
-    <w:p/>
-    <w:p>
-      <w:r>
-        <w:br w:type="page"/>
-      </w:r>
-    </w:p>
-    <w:p/>
-    <w:tbl>
-      <w:tblPr>
-        <w:tblStyle w:val="TableGrid"/>
-        <w:tblW w:w="9544" w:type="dxa"/>
-        <w:tblBorders>
-          <w:top w:val="none" w:sz="0" w:space="0" w:color="auto"/>
-          <w:left w:val="none" w:sz="0" w:space="0" w:color="auto"/>
-          <w:bottom w:val="none" w:sz="0" w:space="0" w:color="auto"/>
-          <w:right w:val="none" w:sz="0" w:space="0" w:color="auto"/>
-          <w:insideH w:val="none" w:sz="0" w:space="0" w:color="auto"/>
-          <w:insideV w:val="none" w:sz="0" w:space="0" w:color="auto"/>
-        </w:tblBorders>
-        <w:tblLayout w:type="fixed"/>
-        <w:tblLook w:val="04A0" w:firstRow="1" w:lastRow="0" w:firstColumn="1" w:lastColumn="0" w:noHBand="0" w:noVBand="1"/>
-      </w:tblPr>
-      <w:tblGrid>
-        <w:gridCol w:w="3024"/>
-        <w:gridCol w:w="236"/>
-        <w:gridCol w:w="3024"/>
-        <w:gridCol w:w="236"/>
-        <w:gridCol w:w="3024"/>
-      </w:tblGrid>
-      <w:tr>
-        <w:trPr>
-          <w:cantSplit/>
-          <w:trHeight w:val="144"/>
-        </w:trPr>
-        <w:tc>
-          <w:tcPr>
-            <w:tcW w:w="3024" w:type="dxa"/>
-          </w:tcPr>
-          <w:p>
-            <w:pPr>
-              <w:rPr>
-                <w:noProof/>
-              </w:rPr>
-            </w:pPr>
-            <w:bookmarkStart w:id="0" w:name="_Hlk77605913"/>
+            <w:bookmarkStart w:id="1" w:name="_Hlk77605913"/>
             <w:r>
               <w:rPr>
                 <w:noProof/>
@@ -1602,7 +3138,7 @@
                           </pic:cNvPicPr>
                         </pic:nvPicPr>
                         <pic:blipFill>
-                          <a:blip r:embed="rId12">
+                          <a:blip r:embed="rId21">
                             <a:extLst>
                               <a:ext uri="{28A0092B-C50C-407E-A947-70E740481C1C}">
                                 <a14:useLocalDpi xmlns:a14="http://schemas.microsoft.com/office/drawing/2010/main" val="0"/>
@@ -1668,7 +3204,7 @@
                           <pic:cNvPicPr/>
                         </pic:nvPicPr>
                         <pic:blipFill>
-                          <a:blip r:embed="rId13" cstate="print">
+                          <a:blip r:embed="rId22" cstate="print">
                             <a:extLst>
                               <a:ext uri="{28A0092B-C50C-407E-A947-70E740481C1C}">
                                 <a14:useLocalDpi xmlns:a14="http://schemas.microsoft.com/office/drawing/2010/main" val="0"/>
@@ -1738,7 +3274,7 @@
                           <pic:cNvPicPr/>
                         </pic:nvPicPr>
                         <pic:blipFill>
-                          <a:blip r:embed="rId14" cstate="print">
+                          <a:blip r:embed="rId23" cstate="print">
                             <a:extLst>
                               <a:ext uri="{28A0092B-C50C-407E-A947-70E740481C1C}">
                                 <a14:useLocalDpi xmlns:a14="http://schemas.microsoft.com/office/drawing/2010/main" val="0"/>
@@ -1767,7 +3303,7 @@
           </w:p>
         </w:tc>
       </w:tr>
-      <w:bookmarkEnd w:id="0"/>
+      <w:bookmarkEnd w:id="1"/>
       <w:tr>
         <w:trPr>
           <w:cantSplit/>
@@ -1923,7 +3459,7 @@
                           <pic:cNvPicPr/>
                         </pic:nvPicPr>
                         <pic:blipFill>
-                          <a:blip r:embed="rId15" cstate="print">
+                          <a:blip r:embed="rId24" cstate="print">
                             <a:extLst>
                               <a:ext uri="{28A0092B-C50C-407E-A947-70E740481C1C}">
                                 <a14:useLocalDpi xmlns:a14="http://schemas.microsoft.com/office/drawing/2010/main" val="0"/>
@@ -1987,7 +3523,7 @@
                           <pic:cNvPicPr/>
                         </pic:nvPicPr>
                         <pic:blipFill>
-                          <a:blip r:embed="rId16" cstate="print">
+                          <a:blip r:embed="rId25" cstate="print">
                             <a:extLst>
                               <a:ext uri="{28A0092B-C50C-407E-A947-70E740481C1C}">
                                 <a14:useLocalDpi xmlns:a14="http://schemas.microsoft.com/office/drawing/2010/main" val="0"/>
@@ -2057,7 +3593,7 @@
                           <pic:cNvPicPr/>
                         </pic:nvPicPr>
                         <pic:blipFill>
-                          <a:blip r:embed="rId17" cstate="print">
+                          <a:blip r:embed="rId26" cstate="print">
                             <a:extLst>
                               <a:ext uri="{28A0092B-C50C-407E-A947-70E740481C1C}">
                                 <a14:useLocalDpi xmlns:a14="http://schemas.microsoft.com/office/drawing/2010/main" val="0"/>
@@ -2217,7 +3753,7 @@
                           <pic:cNvPicPr/>
                         </pic:nvPicPr>
                         <pic:blipFill>
-                          <a:blip r:embed="rId18" cstate="print">
+                          <a:blip r:embed="rId27" cstate="print">
                             <a:extLst>
                               <a:ext uri="{28A0092B-C50C-407E-A947-70E740481C1C}">
                                 <a14:useLocalDpi xmlns:a14="http://schemas.microsoft.com/office/drawing/2010/main" val="0"/>
@@ -2278,7 +3814,7 @@
                           </pic:cNvPicPr>
                         </pic:nvPicPr>
                         <pic:blipFill>
-                          <a:blip r:embed="rId19">
+                          <a:blip r:embed="rId28">
                             <a:extLst>
                               <a:ext uri="{28A0092B-C50C-407E-A947-70E740481C1C}">
                                 <a14:useLocalDpi xmlns:a14="http://schemas.microsoft.com/office/drawing/2010/main" val="0"/>
@@ -2339,7 +3875,7 @@
                           <pic:cNvPicPr/>
                         </pic:nvPicPr>
                         <pic:blipFill>
-                          <a:blip r:embed="rId20" cstate="print">
+                          <a:blip r:embed="rId29" cstate="print">
                             <a:extLst>
                               <a:ext uri="{28A0092B-C50C-407E-A947-70E740481C1C}">
                                 <a14:useLocalDpi xmlns:a14="http://schemas.microsoft.com/office/drawing/2010/main" val="0"/>
@@ -2372,6 +3908,10 @@
     <w:p/>
     <w:p>
       <w:r>
+        <w:br w:type="page"/>
+      </w:r>
+      <w:r>
+        <w:lastRenderedPageBreak/>
         <w:br w:type="page"/>
       </w:r>
     </w:p>
@@ -2688,7 +4228,7 @@
                           <pic:cNvPicPr/>
                         </pic:nvPicPr>
                         <pic:blipFill>
-                          <a:blip r:embed="rId21" cstate="print">
+                          <a:blip r:embed="rId8" cstate="print">
                             <a:extLst>
                               <a:ext uri="{28A0092B-C50C-407E-A947-70E740481C1C}">
                                 <a14:useLocalDpi xmlns:a14="http://schemas.microsoft.com/office/drawing/2010/main" val="0"/>
@@ -2758,7 +4298,7 @@
                           <pic:cNvPicPr/>
                         </pic:nvPicPr>
                         <pic:blipFill>
-                          <a:blip r:embed="rId22" cstate="print">
+                          <a:blip r:embed="rId9" cstate="print">
                             <a:extLst>
                               <a:ext uri="{28A0092B-C50C-407E-A947-70E740481C1C}">
                                 <a14:useLocalDpi xmlns:a14="http://schemas.microsoft.com/office/drawing/2010/main" val="0"/>
@@ -2935,7 +4475,7 @@
                           <pic:cNvPicPr/>
                         </pic:nvPicPr>
                         <pic:blipFill>
-                          <a:blip r:embed="rId23" cstate="print">
+                          <a:blip r:embed="rId10" cstate="print">
                             <a:extLst>
                               <a:ext uri="{28A0092B-C50C-407E-A947-70E740481C1C}">
                                 <a14:useLocalDpi xmlns:a14="http://schemas.microsoft.com/office/drawing/2010/main" val="0"/>
@@ -2999,7 +4539,7 @@
                           <pic:cNvPicPr/>
                         </pic:nvPicPr>
                         <pic:blipFill>
-                          <a:blip r:embed="rId24" cstate="print">
+                          <a:blip r:embed="rId11" cstate="print">
                             <a:extLst>
                               <a:ext uri="{28A0092B-C50C-407E-A947-70E740481C1C}">
                                 <a14:useLocalDpi xmlns:a14="http://schemas.microsoft.com/office/drawing/2010/main" val="0"/>
@@ -3069,7 +4609,7 @@
                           <pic:cNvPicPr/>
                         </pic:nvPicPr>
                         <pic:blipFill>
-                          <a:blip r:embed="rId25" cstate="print">
+                          <a:blip r:embed="rId12" cstate="print">
                             <a:extLst>
                               <a:ext uri="{28A0092B-C50C-407E-A947-70E740481C1C}">
                                 <a14:useLocalDpi xmlns:a14="http://schemas.microsoft.com/office/drawing/2010/main" val="0"/>
@@ -3246,7 +4786,7 @@
                           <pic:cNvPicPr/>
                         </pic:nvPicPr>
                         <pic:blipFill>
-                          <a:blip r:embed="rId26" cstate="print">
+                          <a:blip r:embed="rId13" cstate="print">
                             <a:extLst>
                               <a:ext uri="{28A0092B-C50C-407E-A947-70E740481C1C}">
                                 <a14:useLocalDpi xmlns:a14="http://schemas.microsoft.com/office/drawing/2010/main" val="0"/>
@@ -3310,7 +4850,7 @@
                           <pic:cNvPicPr/>
                         </pic:nvPicPr>
                         <pic:blipFill>
-                          <a:blip r:embed="rId27" cstate="print">
+                          <a:blip r:embed="rId30" cstate="print">
                             <a:extLst>
                               <a:ext uri="{28A0092B-C50C-407E-A947-70E740481C1C}">
                                 <a14:useLocalDpi xmlns:a14="http://schemas.microsoft.com/office/drawing/2010/main" val="0"/>
@@ -3380,7 +4920,7 @@
                           <pic:cNvPicPr/>
                         </pic:nvPicPr>
                         <pic:blipFill>
-                          <a:blip r:embed="rId28" cstate="print">
+                          <a:blip r:embed="rId31" cstate="print">
                             <a:extLst>
                               <a:ext uri="{28A0092B-C50C-407E-A947-70E740481C1C}">
                                 <a14:useLocalDpi xmlns:a14="http://schemas.microsoft.com/office/drawing/2010/main" val="0"/>
@@ -3410,10 +4950,7 @@
         </w:tc>
       </w:tr>
     </w:tbl>
-    <w:p>
-      <w:bookmarkStart w:id="1" w:name="_GoBack"/>
-      <w:bookmarkEnd w:id="1"/>
-    </w:p>
+    <w:p/>
     <w:sectPr>
       <w:pgSz w:w="12240" w:h="15840" w:code="1"/>
       <w:pgMar w:top="1440" w:right="1440" w:bottom="1440" w:left="1440" w:header="720" w:footer="720" w:gutter="0"/>
@@ -4319,7 +5856,7 @@
 </file>
 
 <file path=customXml/itemProps1.xml><?xml version="1.0" encoding="utf-8"?>
-<ds:datastoreItem xmlns:ds="http://schemas.openxmlformats.org/officeDocument/2006/customXml" ds:itemID="{E0EA4487-7B6C-44DD-A3C4-1C6A727443EC}">
+<ds:datastoreItem xmlns:ds="http://schemas.openxmlformats.org/officeDocument/2006/customXml" ds:itemID="{8EA8A59D-E071-40F3-9EF9-4A2D56380380}">
   <ds:schemaRefs>
     <ds:schemaRef ds:uri="http://schemas.openxmlformats.org/officeDocument/2006/bibliography"/>
   </ds:schemaRefs>

</xml_diff>